<commit_message>
sprint 2 meeting 2 personal contribution
</commit_message>
<xml_diff>
--- a/sprint_2/Daily_scrum_meeting_2_sprint_2.docx
+++ b/sprint_2/Daily_scrum_meeting_2_sprint_2.docx
@@ -351,8 +351,18 @@
           <w:sz w:val="32"/>
           <w:szCs w:val="32"/>
         </w:rPr>
-        <w:t xml:space="preserve"> Rafiq</w:t>
-      </w:r>
+        <w:t xml:space="preserve"> </w:t>
+      </w:r>
+      <w:proofErr w:type="spellStart"/>
+      <w:r>
+        <w:rPr>
+          <w:rFonts w:ascii="Times New Roman" w:hAnsi="Times New Roman" w:cs="Times New Roman"/>
+          <w:sz w:val="32"/>
+          <w:szCs w:val="32"/>
+        </w:rPr>
+        <w:t>Rafiq</w:t>
+      </w:r>
+      <w:proofErr w:type="spellEnd"/>
       <w:r>
         <w:rPr>
           <w:rFonts w:ascii="Times New Roman" w:hAnsi="Times New Roman" w:cs="Times New Roman"/>
@@ -714,6 +724,496 @@
         </w:rPr>
         <w:t>I have to complete my part of task in the unit testing.</w:t>
       </w:r>
+    </w:p>
+    <w:p>
+      <w:pPr>
+        <w:ind w:left="0"/>
+        <w:rPr>
+          <w:rFonts w:ascii="Times New Roman" w:hAnsi="Times New Roman" w:cs="Times New Roman"/>
+          <w:sz w:val="32"/>
+          <w:szCs w:val="32"/>
+        </w:rPr>
+      </w:pPr>
+    </w:p>
+    <w:p>
+      <w:pPr>
+        <w:ind w:left="0"/>
+        <w:rPr>
+          <w:rFonts w:ascii="Times New Roman" w:hAnsi="Times New Roman" w:cs="Times New Roman"/>
+          <w:sz w:val="32"/>
+          <w:szCs w:val="32"/>
+        </w:rPr>
+      </w:pPr>
+    </w:p>
+    <w:p>
+      <w:pPr>
+        <w:ind w:left="0"/>
+        <w:rPr>
+          <w:rFonts w:ascii="Times New Roman" w:hAnsi="Times New Roman" w:cs="Times New Roman"/>
+          <w:sz w:val="32"/>
+          <w:szCs w:val="32"/>
+        </w:rPr>
+      </w:pPr>
+    </w:p>
+    <w:p>
+      <w:pPr>
+        <w:ind w:left="0"/>
+        <w:rPr>
+          <w:rFonts w:ascii="Times New Roman" w:hAnsi="Times New Roman" w:cs="Times New Roman"/>
+          <w:sz w:val="32"/>
+          <w:szCs w:val="32"/>
+        </w:rPr>
+      </w:pPr>
+    </w:p>
+    <w:p>
+      <w:pPr>
+        <w:ind w:left="0"/>
+        <w:rPr>
+          <w:rFonts w:ascii="Times New Roman" w:hAnsi="Times New Roman" w:cs="Times New Roman"/>
+          <w:sz w:val="32"/>
+          <w:szCs w:val="32"/>
+        </w:rPr>
+      </w:pPr>
+    </w:p>
+    <w:p>
+      <w:pPr>
+        <w:ind w:left="0"/>
+        <w:rPr>
+          <w:rFonts w:ascii="Times New Roman" w:hAnsi="Times New Roman" w:cs="Times New Roman"/>
+          <w:b/>
+          <w:sz w:val="32"/>
+          <w:szCs w:val="32"/>
+        </w:rPr>
+      </w:pPr>
+      <w:proofErr w:type="gramStart"/>
+      <w:r>
+        <w:rPr>
+          <w:rFonts w:ascii="Times New Roman" w:hAnsi="Times New Roman" w:cs="Times New Roman"/>
+          <w:b/>
+          <w:sz w:val="32"/>
+          <w:szCs w:val="32"/>
+        </w:rPr>
+        <w:lastRenderedPageBreak/>
+        <w:t>Member :</w:t>
+      </w:r>
+      <w:proofErr w:type="gramEnd"/>
+    </w:p>
+    <w:p>
+      <w:pPr>
+        <w:ind w:left="0"/>
+        <w:rPr>
+          <w:rFonts w:ascii="Times New Roman" w:hAnsi="Times New Roman" w:cs="Times New Roman"/>
+          <w:b/>
+          <w:sz w:val="32"/>
+          <w:szCs w:val="32"/>
+        </w:rPr>
+      </w:pPr>
+      <w:proofErr w:type="spellStart"/>
+      <w:r>
+        <w:rPr>
+          <w:rFonts w:ascii="Times New Roman" w:hAnsi="Times New Roman" w:cs="Times New Roman"/>
+          <w:b/>
+          <w:sz w:val="32"/>
+          <w:szCs w:val="32"/>
+        </w:rPr>
+        <w:t>Nabilah</w:t>
+      </w:r>
+      <w:proofErr w:type="spellEnd"/>
+      <w:r>
+        <w:rPr>
+          <w:rFonts w:ascii="Times New Roman" w:hAnsi="Times New Roman" w:cs="Times New Roman"/>
+          <w:b/>
+          <w:sz w:val="32"/>
+          <w:szCs w:val="32"/>
+        </w:rPr>
+        <w:t xml:space="preserve"> </w:t>
+      </w:r>
+      <w:proofErr w:type="spellStart"/>
+      <w:r>
+        <w:rPr>
+          <w:rFonts w:ascii="Times New Roman" w:hAnsi="Times New Roman" w:cs="Times New Roman"/>
+          <w:b/>
+          <w:sz w:val="32"/>
+          <w:szCs w:val="32"/>
+        </w:rPr>
+        <w:t>Hossain</w:t>
+      </w:r>
+      <w:proofErr w:type="spellEnd"/>
+      <w:r>
+        <w:rPr>
+          <w:rFonts w:ascii="Times New Roman" w:hAnsi="Times New Roman" w:cs="Times New Roman"/>
+          <w:b/>
+          <w:sz w:val="32"/>
+          <w:szCs w:val="32"/>
+        </w:rPr>
+        <w:t xml:space="preserve"> </w:t>
+      </w:r>
+      <w:proofErr w:type="spellStart"/>
+      <w:r>
+        <w:rPr>
+          <w:rFonts w:ascii="Times New Roman" w:hAnsi="Times New Roman" w:cs="Times New Roman"/>
+          <w:b/>
+          <w:sz w:val="32"/>
+          <w:szCs w:val="32"/>
+        </w:rPr>
+        <w:t>Sarker</w:t>
+      </w:r>
+      <w:proofErr w:type="spellEnd"/>
+    </w:p>
+    <w:p>
+      <w:pPr>
+        <w:ind w:left="0"/>
+        <w:rPr>
+          <w:rFonts w:ascii="Times New Roman" w:hAnsi="Times New Roman" w:cs="Times New Roman"/>
+          <w:b/>
+          <w:sz w:val="32"/>
+          <w:szCs w:val="32"/>
+        </w:rPr>
+      </w:pPr>
+      <w:proofErr w:type="gramStart"/>
+      <w:r>
+        <w:rPr>
+          <w:rFonts w:ascii="Times New Roman" w:hAnsi="Times New Roman" w:cs="Times New Roman"/>
+          <w:b/>
+          <w:sz w:val="32"/>
+          <w:szCs w:val="32"/>
+        </w:rPr>
+        <w:t>Roll :</w:t>
+      </w:r>
+      <w:proofErr w:type="gramEnd"/>
+      <w:r>
+        <w:rPr>
+          <w:rFonts w:ascii="Times New Roman" w:hAnsi="Times New Roman" w:cs="Times New Roman"/>
+          <w:b/>
+          <w:sz w:val="32"/>
+          <w:szCs w:val="32"/>
+        </w:rPr>
+        <w:t xml:space="preserve"> 21</w:t>
+      </w:r>
+    </w:p>
+    <w:p>
+      <w:pPr>
+        <w:ind w:left="0"/>
+        <w:rPr>
+          <w:rFonts w:ascii="Times New Roman" w:hAnsi="Times New Roman" w:cs="Times New Roman"/>
+          <w:b/>
+          <w:sz w:val="32"/>
+          <w:szCs w:val="32"/>
+        </w:rPr>
+      </w:pPr>
+    </w:p>
+    <w:p>
+      <w:pPr>
+        <w:ind w:left="0"/>
+        <w:rPr>
+          <w:rFonts w:ascii="Times New Roman" w:hAnsi="Times New Roman" w:cs="Times New Roman"/>
+          <w:b/>
+          <w:sz w:val="32"/>
+          <w:szCs w:val="32"/>
+        </w:rPr>
+      </w:pPr>
+    </w:p>
+    <w:p>
+      <w:pPr>
+        <w:ind w:left="0"/>
+        <w:rPr>
+          <w:rFonts w:ascii="Times New Roman" w:hAnsi="Times New Roman" w:cs="Times New Roman"/>
+          <w:b/>
+          <w:sz w:val="32"/>
+          <w:szCs w:val="32"/>
+        </w:rPr>
+      </w:pPr>
+      <w:r>
+        <w:rPr>
+          <w:rFonts w:ascii="Times New Roman" w:hAnsi="Times New Roman" w:cs="Times New Roman"/>
+          <w:b/>
+          <w:sz w:val="32"/>
+          <w:szCs w:val="32"/>
+        </w:rPr>
+        <w:t xml:space="preserve">What I </w:t>
+      </w:r>
+      <w:proofErr w:type="gramStart"/>
+      <w:r>
+        <w:rPr>
+          <w:rFonts w:ascii="Times New Roman" w:hAnsi="Times New Roman" w:cs="Times New Roman"/>
+          <w:b/>
+          <w:sz w:val="32"/>
+          <w:szCs w:val="32"/>
+        </w:rPr>
+        <w:t>did :</w:t>
+      </w:r>
+      <w:proofErr w:type="gramEnd"/>
+      <w:r>
+        <w:rPr>
+          <w:rFonts w:ascii="Times New Roman" w:hAnsi="Times New Roman" w:cs="Times New Roman"/>
+          <w:b/>
+          <w:sz w:val="32"/>
+          <w:szCs w:val="32"/>
+        </w:rPr>
+        <w:t xml:space="preserve"> </w:t>
+      </w:r>
+    </w:p>
+    <w:p>
+      <w:pPr>
+        <w:pStyle w:val="ListParagraph"/>
+        <w:numPr>
+          <w:ilvl w:val="0"/>
+          <w:numId w:val="4"/>
+        </w:numPr>
+        <w:rPr>
+          <w:rFonts w:ascii="Times New Roman" w:hAnsi="Times New Roman" w:cs="Times New Roman"/>
+          <w:sz w:val="32"/>
+          <w:szCs w:val="32"/>
+        </w:rPr>
+      </w:pPr>
+      <w:r>
+        <w:rPr>
+          <w:rFonts w:ascii="Times New Roman" w:hAnsi="Times New Roman" w:cs="Times New Roman"/>
+          <w:sz w:val="32"/>
+          <w:szCs w:val="32"/>
+        </w:rPr>
+        <w:t>Created environment to use firebase cloud messaging ( added service, internet permissions in manifest)</w:t>
+      </w:r>
+    </w:p>
+    <w:p>
+      <w:pPr>
+        <w:pStyle w:val="ListParagraph"/>
+        <w:numPr>
+          <w:ilvl w:val="0"/>
+          <w:numId w:val="4"/>
+        </w:numPr>
+        <w:rPr>
+          <w:rFonts w:ascii="Times New Roman" w:hAnsi="Times New Roman" w:cs="Times New Roman"/>
+          <w:sz w:val="32"/>
+          <w:szCs w:val="32"/>
+        </w:rPr>
+      </w:pPr>
+      <w:r>
+        <w:rPr>
+          <w:rFonts w:ascii="Times New Roman" w:hAnsi="Times New Roman" w:cs="Times New Roman"/>
+          <w:sz w:val="32"/>
+          <w:szCs w:val="32"/>
+        </w:rPr>
+        <w:t>Implemented notification function to notify users about new books or availability.</w:t>
+      </w:r>
+    </w:p>
+    <w:p>
+      <w:pPr>
+        <w:pStyle w:val="ListParagraph"/>
+        <w:numPr>
+          <w:ilvl w:val="0"/>
+          <w:numId w:val="4"/>
+        </w:numPr>
+        <w:rPr>
+          <w:rFonts w:ascii="Times New Roman" w:hAnsi="Times New Roman" w:cs="Times New Roman"/>
+          <w:sz w:val="32"/>
+          <w:szCs w:val="32"/>
+        </w:rPr>
+      </w:pPr>
+      <w:r>
+        <w:rPr>
+          <w:rFonts w:ascii="Times New Roman" w:hAnsi="Times New Roman" w:cs="Times New Roman"/>
+          <w:sz w:val="32"/>
+          <w:szCs w:val="32"/>
+        </w:rPr>
+        <w:t>Designed user interface to display Point details &amp; ratio.</w:t>
+      </w:r>
+    </w:p>
+    <w:p>
+      <w:pPr>
+        <w:pStyle w:val="ListParagraph"/>
+        <w:rPr>
+          <w:rFonts w:ascii="Times New Roman" w:hAnsi="Times New Roman" w:cs="Times New Roman"/>
+          <w:sz w:val="32"/>
+          <w:szCs w:val="32"/>
+        </w:rPr>
+      </w:pPr>
+    </w:p>
+    <w:p>
+      <w:pPr>
+        <w:ind w:left="0"/>
+        <w:rPr>
+          <w:rFonts w:ascii="Times New Roman" w:hAnsi="Times New Roman" w:cs="Times New Roman"/>
+          <w:b/>
+          <w:sz w:val="32"/>
+          <w:szCs w:val="32"/>
+        </w:rPr>
+      </w:pPr>
+      <w:r>
+        <w:rPr>
+          <w:rFonts w:ascii="Times New Roman" w:hAnsi="Times New Roman" w:cs="Times New Roman"/>
+          <w:b/>
+          <w:sz w:val="32"/>
+          <w:szCs w:val="32"/>
+        </w:rPr>
+        <w:t xml:space="preserve">What problems I had </w:t>
+      </w:r>
+      <w:proofErr w:type="gramStart"/>
+      <w:r>
+        <w:rPr>
+          <w:rFonts w:ascii="Times New Roman" w:hAnsi="Times New Roman" w:cs="Times New Roman"/>
+          <w:b/>
+          <w:sz w:val="32"/>
+          <w:szCs w:val="32"/>
+        </w:rPr>
+        <w:t>faced :</w:t>
+      </w:r>
+      <w:proofErr w:type="gramEnd"/>
+    </w:p>
+    <w:p>
+      <w:pPr>
+        <w:pStyle w:val="ListParagraph"/>
+        <w:numPr>
+          <w:ilvl w:val="0"/>
+          <w:numId w:val="5"/>
+        </w:numPr>
+        <w:rPr>
+          <w:rFonts w:ascii="Times New Roman" w:hAnsi="Times New Roman" w:cs="Times New Roman"/>
+          <w:sz w:val="32"/>
+          <w:szCs w:val="32"/>
+        </w:rPr>
+      </w:pPr>
+      <w:proofErr w:type="spellStart"/>
+      <w:r>
+        <w:rPr>
+          <w:rFonts w:ascii="Times New Roman" w:hAnsi="Times New Roman" w:cs="Times New Roman"/>
+          <w:sz w:val="32"/>
+          <w:szCs w:val="32"/>
+        </w:rPr>
+        <w:t>SQLite</w:t>
+      </w:r>
+      <w:proofErr w:type="spellEnd"/>
+      <w:r>
+        <w:rPr>
+          <w:rFonts w:ascii="Times New Roman" w:hAnsi="Times New Roman" w:cs="Times New Roman"/>
+          <w:sz w:val="32"/>
+          <w:szCs w:val="32"/>
+        </w:rPr>
+        <w:t xml:space="preserve"> data retrieval problem had arisen but I was finally capable to solve it.</w:t>
+      </w:r>
+    </w:p>
+    <w:p>
+      <w:pPr>
+        <w:pStyle w:val="ListParagraph"/>
+        <w:rPr>
+          <w:rFonts w:ascii="Times New Roman" w:hAnsi="Times New Roman" w:cs="Times New Roman"/>
+          <w:sz w:val="32"/>
+          <w:szCs w:val="32"/>
+        </w:rPr>
+      </w:pPr>
+      <w:r>
+        <w:rPr>
+          <w:rFonts w:ascii="Times New Roman" w:hAnsi="Times New Roman" w:cs="Times New Roman"/>
+          <w:sz w:val="32"/>
+          <w:szCs w:val="32"/>
+        </w:rPr>
+        <w:t xml:space="preserve"> </w:t>
+      </w:r>
+    </w:p>
+    <w:p>
+      <w:pPr>
+        <w:ind w:left="0"/>
+        <w:rPr>
+          <w:rFonts w:ascii="Times New Roman" w:hAnsi="Times New Roman" w:cs="Times New Roman"/>
+          <w:b/>
+          <w:sz w:val="32"/>
+          <w:szCs w:val="32"/>
+        </w:rPr>
+      </w:pPr>
+      <w:r>
+        <w:rPr>
+          <w:rFonts w:ascii="Times New Roman" w:hAnsi="Times New Roman" w:cs="Times New Roman"/>
+          <w:b/>
+          <w:sz w:val="32"/>
+          <w:szCs w:val="32"/>
+        </w:rPr>
+        <w:t xml:space="preserve">What will I </w:t>
+      </w:r>
+      <w:proofErr w:type="gramStart"/>
+      <w:r>
+        <w:rPr>
+          <w:rFonts w:ascii="Times New Roman" w:hAnsi="Times New Roman" w:cs="Times New Roman"/>
+          <w:b/>
+          <w:sz w:val="32"/>
+          <w:szCs w:val="32"/>
+        </w:rPr>
+        <w:t>do :</w:t>
+      </w:r>
+      <w:proofErr w:type="gramEnd"/>
+    </w:p>
+    <w:p>
+      <w:pPr>
+        <w:pStyle w:val="ListParagraph"/>
+        <w:numPr>
+          <w:ilvl w:val="0"/>
+          <w:numId w:val="5"/>
+        </w:numPr>
+        <w:rPr>
+          <w:rFonts w:ascii="Times New Roman" w:hAnsi="Times New Roman" w:cs="Times New Roman"/>
+          <w:sz w:val="32"/>
+          <w:szCs w:val="32"/>
+        </w:rPr>
+      </w:pPr>
+      <w:r>
+        <w:rPr>
+          <w:rFonts w:ascii="Times New Roman" w:hAnsi="Times New Roman" w:cs="Times New Roman"/>
+          <w:sz w:val="32"/>
+          <w:szCs w:val="32"/>
+        </w:rPr>
+        <w:t xml:space="preserve">Will implement function to check ratio &amp; points </w:t>
+      </w:r>
+    </w:p>
+    <w:p>
+      <w:pPr>
+        <w:pStyle w:val="ListParagraph"/>
+        <w:numPr>
+          <w:ilvl w:val="0"/>
+          <w:numId w:val="5"/>
+        </w:numPr>
+        <w:rPr>
+          <w:rFonts w:ascii="Times New Roman" w:hAnsi="Times New Roman" w:cs="Times New Roman"/>
+          <w:sz w:val="32"/>
+          <w:szCs w:val="32"/>
+        </w:rPr>
+      </w:pPr>
+      <w:r>
+        <w:rPr>
+          <w:rFonts w:ascii="Times New Roman" w:hAnsi="Times New Roman" w:cs="Times New Roman"/>
+          <w:sz w:val="32"/>
+          <w:szCs w:val="32"/>
+        </w:rPr>
+        <w:t>Will complete Unit Testing</w:t>
+      </w:r>
+    </w:p>
+    <w:p>
+      <w:pPr>
+        <w:pStyle w:val="NoSpacing"/>
+        <w:rPr>
+          <w:rFonts w:ascii="Times New Roman" w:hAnsi="Times New Roman" w:cs="Times New Roman"/>
+          <w:sz w:val="32"/>
+          <w:szCs w:val="32"/>
+        </w:rPr>
+      </w:pPr>
+    </w:p>
+    <w:p>
+      <w:pPr>
+        <w:pStyle w:val="NoSpacing"/>
+        <w:rPr>
+          <w:rFonts w:ascii="Times New Roman" w:hAnsi="Times New Roman" w:cs="Times New Roman"/>
+          <w:sz w:val="32"/>
+          <w:szCs w:val="32"/>
+        </w:rPr>
+      </w:pPr>
+    </w:p>
+    <w:p>
+      <w:pPr>
+        <w:pStyle w:val="NoSpacing"/>
+        <w:rPr>
+          <w:rFonts w:ascii="Times New Roman" w:hAnsi="Times New Roman" w:cs="Times New Roman"/>
+          <w:sz w:val="32"/>
+          <w:szCs w:val="32"/>
+        </w:rPr>
+      </w:pPr>
     </w:p>
     <w:p>
       <w:pPr>
@@ -739,6 +1239,119 @@
 <file path=word/numbering.xml><?xml version="1.0" encoding="utf-8"?>
 <w:numbering xmlns:ve="http://schemas.openxmlformats.org/markup-compatibility/2006" xmlns:o="urn:schemas-microsoft-com:office:office" xmlns:r="http://schemas.openxmlformats.org/officeDocument/2006/relationships" xmlns:m="http://schemas.openxmlformats.org/officeDocument/2006/math" xmlns:v="urn:schemas-microsoft-com:vml" xmlns:wp="http://schemas.openxmlformats.org/drawingml/2006/wordprocessingDrawing" xmlns:w10="urn:schemas-microsoft-com:office:word" xmlns:w="http://schemas.openxmlformats.org/wordprocessingml/2006/main" xmlns:wne="http://schemas.microsoft.com/office/word/2006/wordml">
   <w:abstractNum w:abstractNumId="0">
+    <w:nsid w:val="252A6EFC"/>
+    <w:multiLevelType w:val="hybridMultilevel"/>
+    <w:tmpl w:val="167C1788"/>
+    <w:lvl w:ilvl="0" w:tplc="04090001">
+      <w:start w:val="1"/>
+      <w:numFmt w:val="bullet"/>
+      <w:lvlText w:val=""/>
+      <w:lvlJc w:val="left"/>
+      <w:pPr>
+        <w:ind w:left="720" w:hanging="360"/>
+      </w:pPr>
+      <w:rPr>
+        <w:rFonts w:ascii="Symbol" w:hAnsi="Symbol" w:hint="default"/>
+      </w:rPr>
+    </w:lvl>
+    <w:lvl w:ilvl="1" w:tplc="04090003" w:tentative="1">
+      <w:start w:val="1"/>
+      <w:numFmt w:val="bullet"/>
+      <w:lvlText w:val="o"/>
+      <w:lvlJc w:val="left"/>
+      <w:pPr>
+        <w:ind w:left="1440" w:hanging="360"/>
+      </w:pPr>
+      <w:rPr>
+        <w:rFonts w:ascii="Courier New" w:hAnsi="Courier New" w:cs="Courier New" w:hint="default"/>
+      </w:rPr>
+    </w:lvl>
+    <w:lvl w:ilvl="2" w:tplc="04090005" w:tentative="1">
+      <w:start w:val="1"/>
+      <w:numFmt w:val="bullet"/>
+      <w:lvlText w:val=""/>
+      <w:lvlJc w:val="left"/>
+      <w:pPr>
+        <w:ind w:left="2160" w:hanging="360"/>
+      </w:pPr>
+      <w:rPr>
+        <w:rFonts w:ascii="Wingdings" w:hAnsi="Wingdings" w:hint="default"/>
+      </w:rPr>
+    </w:lvl>
+    <w:lvl w:ilvl="3" w:tplc="04090001" w:tentative="1">
+      <w:start w:val="1"/>
+      <w:numFmt w:val="bullet"/>
+      <w:lvlText w:val=""/>
+      <w:lvlJc w:val="left"/>
+      <w:pPr>
+        <w:ind w:left="2880" w:hanging="360"/>
+      </w:pPr>
+      <w:rPr>
+        <w:rFonts w:ascii="Symbol" w:hAnsi="Symbol" w:hint="default"/>
+      </w:rPr>
+    </w:lvl>
+    <w:lvl w:ilvl="4" w:tplc="04090003" w:tentative="1">
+      <w:start w:val="1"/>
+      <w:numFmt w:val="bullet"/>
+      <w:lvlText w:val="o"/>
+      <w:lvlJc w:val="left"/>
+      <w:pPr>
+        <w:ind w:left="3600" w:hanging="360"/>
+      </w:pPr>
+      <w:rPr>
+        <w:rFonts w:ascii="Courier New" w:hAnsi="Courier New" w:cs="Courier New" w:hint="default"/>
+      </w:rPr>
+    </w:lvl>
+    <w:lvl w:ilvl="5" w:tplc="04090005" w:tentative="1">
+      <w:start w:val="1"/>
+      <w:numFmt w:val="bullet"/>
+      <w:lvlText w:val=""/>
+      <w:lvlJc w:val="left"/>
+      <w:pPr>
+        <w:ind w:left="4320" w:hanging="360"/>
+      </w:pPr>
+      <w:rPr>
+        <w:rFonts w:ascii="Wingdings" w:hAnsi="Wingdings" w:hint="default"/>
+      </w:rPr>
+    </w:lvl>
+    <w:lvl w:ilvl="6" w:tplc="04090001" w:tentative="1">
+      <w:start w:val="1"/>
+      <w:numFmt w:val="bullet"/>
+      <w:lvlText w:val=""/>
+      <w:lvlJc w:val="left"/>
+      <w:pPr>
+        <w:ind w:left="5040" w:hanging="360"/>
+      </w:pPr>
+      <w:rPr>
+        <w:rFonts w:ascii="Symbol" w:hAnsi="Symbol" w:hint="default"/>
+      </w:rPr>
+    </w:lvl>
+    <w:lvl w:ilvl="7" w:tplc="04090003" w:tentative="1">
+      <w:start w:val="1"/>
+      <w:numFmt w:val="bullet"/>
+      <w:lvlText w:val="o"/>
+      <w:lvlJc w:val="left"/>
+      <w:pPr>
+        <w:ind w:left="5760" w:hanging="360"/>
+      </w:pPr>
+      <w:rPr>
+        <w:rFonts w:ascii="Courier New" w:hAnsi="Courier New" w:cs="Courier New" w:hint="default"/>
+      </w:rPr>
+    </w:lvl>
+    <w:lvl w:ilvl="8" w:tplc="04090005" w:tentative="1">
+      <w:start w:val="1"/>
+      <w:numFmt w:val="bullet"/>
+      <w:lvlText w:val=""/>
+      <w:lvlJc w:val="left"/>
+      <w:pPr>
+        <w:ind w:left="6480" w:hanging="360"/>
+      </w:pPr>
+      <w:rPr>
+        <w:rFonts w:ascii="Wingdings" w:hAnsi="Wingdings" w:hint="default"/>
+      </w:rPr>
+    </w:lvl>
+  </w:abstractNum>
+  <w:abstractNum w:abstractNumId="1">
     <w:nsid w:val="365C34F8"/>
     <w:multiLevelType w:val="hybridMultilevel"/>
     <w:tmpl w:val="6D306A50"/>
@@ -851,7 +1464,7 @@
       </w:rPr>
     </w:lvl>
   </w:abstractNum>
-  <w:abstractNum w:abstractNumId="1">
+  <w:abstractNum w:abstractNumId="2">
     <w:nsid w:val="528D29F2"/>
     <w:multiLevelType w:val="hybridMultilevel"/>
     <w:tmpl w:val="A872A74C"/>
@@ -964,7 +1577,120 @@
       </w:rPr>
     </w:lvl>
   </w:abstractNum>
-  <w:abstractNum w:abstractNumId="2">
+  <w:abstractNum w:abstractNumId="3">
+    <w:nsid w:val="607C4BC9"/>
+    <w:multiLevelType w:val="hybridMultilevel"/>
+    <w:tmpl w:val="7B1E9E14"/>
+    <w:lvl w:ilvl="0" w:tplc="04090001">
+      <w:start w:val="1"/>
+      <w:numFmt w:val="bullet"/>
+      <w:lvlText w:val=""/>
+      <w:lvlJc w:val="left"/>
+      <w:pPr>
+        <w:ind w:left="720" w:hanging="360"/>
+      </w:pPr>
+      <w:rPr>
+        <w:rFonts w:ascii="Symbol" w:hAnsi="Symbol" w:hint="default"/>
+      </w:rPr>
+    </w:lvl>
+    <w:lvl w:ilvl="1" w:tplc="04090003" w:tentative="1">
+      <w:start w:val="1"/>
+      <w:numFmt w:val="bullet"/>
+      <w:lvlText w:val="o"/>
+      <w:lvlJc w:val="left"/>
+      <w:pPr>
+        <w:ind w:left="1440" w:hanging="360"/>
+      </w:pPr>
+      <w:rPr>
+        <w:rFonts w:ascii="Courier New" w:hAnsi="Courier New" w:cs="Courier New" w:hint="default"/>
+      </w:rPr>
+    </w:lvl>
+    <w:lvl w:ilvl="2" w:tplc="04090005" w:tentative="1">
+      <w:start w:val="1"/>
+      <w:numFmt w:val="bullet"/>
+      <w:lvlText w:val=""/>
+      <w:lvlJc w:val="left"/>
+      <w:pPr>
+        <w:ind w:left="2160" w:hanging="360"/>
+      </w:pPr>
+      <w:rPr>
+        <w:rFonts w:ascii="Wingdings" w:hAnsi="Wingdings" w:hint="default"/>
+      </w:rPr>
+    </w:lvl>
+    <w:lvl w:ilvl="3" w:tplc="04090001" w:tentative="1">
+      <w:start w:val="1"/>
+      <w:numFmt w:val="bullet"/>
+      <w:lvlText w:val=""/>
+      <w:lvlJc w:val="left"/>
+      <w:pPr>
+        <w:ind w:left="2880" w:hanging="360"/>
+      </w:pPr>
+      <w:rPr>
+        <w:rFonts w:ascii="Symbol" w:hAnsi="Symbol" w:hint="default"/>
+      </w:rPr>
+    </w:lvl>
+    <w:lvl w:ilvl="4" w:tplc="04090003" w:tentative="1">
+      <w:start w:val="1"/>
+      <w:numFmt w:val="bullet"/>
+      <w:lvlText w:val="o"/>
+      <w:lvlJc w:val="left"/>
+      <w:pPr>
+        <w:ind w:left="3600" w:hanging="360"/>
+      </w:pPr>
+      <w:rPr>
+        <w:rFonts w:ascii="Courier New" w:hAnsi="Courier New" w:cs="Courier New" w:hint="default"/>
+      </w:rPr>
+    </w:lvl>
+    <w:lvl w:ilvl="5" w:tplc="04090005" w:tentative="1">
+      <w:start w:val="1"/>
+      <w:numFmt w:val="bullet"/>
+      <w:lvlText w:val=""/>
+      <w:lvlJc w:val="left"/>
+      <w:pPr>
+        <w:ind w:left="4320" w:hanging="360"/>
+      </w:pPr>
+      <w:rPr>
+        <w:rFonts w:ascii="Wingdings" w:hAnsi="Wingdings" w:hint="default"/>
+      </w:rPr>
+    </w:lvl>
+    <w:lvl w:ilvl="6" w:tplc="04090001" w:tentative="1">
+      <w:start w:val="1"/>
+      <w:numFmt w:val="bullet"/>
+      <w:lvlText w:val=""/>
+      <w:lvlJc w:val="left"/>
+      <w:pPr>
+        <w:ind w:left="5040" w:hanging="360"/>
+      </w:pPr>
+      <w:rPr>
+        <w:rFonts w:ascii="Symbol" w:hAnsi="Symbol" w:hint="default"/>
+      </w:rPr>
+    </w:lvl>
+    <w:lvl w:ilvl="7" w:tplc="04090003" w:tentative="1">
+      <w:start w:val="1"/>
+      <w:numFmt w:val="bullet"/>
+      <w:lvlText w:val="o"/>
+      <w:lvlJc w:val="left"/>
+      <w:pPr>
+        <w:ind w:left="5760" w:hanging="360"/>
+      </w:pPr>
+      <w:rPr>
+        <w:rFonts w:ascii="Courier New" w:hAnsi="Courier New" w:cs="Courier New" w:hint="default"/>
+      </w:rPr>
+    </w:lvl>
+    <w:lvl w:ilvl="8" w:tplc="04090005" w:tentative="1">
+      <w:start w:val="1"/>
+      <w:numFmt w:val="bullet"/>
+      <w:lvlText w:val=""/>
+      <w:lvlJc w:val="left"/>
+      <w:pPr>
+        <w:ind w:left="6480" w:hanging="360"/>
+      </w:pPr>
+      <w:rPr>
+        <w:rFonts w:ascii="Wingdings" w:hAnsi="Wingdings" w:hint="default"/>
+      </w:rPr>
+    </w:lvl>
+  </w:abstractNum>
+  <w:abstractNum w:abstractNumId="4">
     <w:nsid w:val="642F26BD"/>
     <w:multiLevelType w:val="hybridMultilevel"/>
     <w:tmpl w:val="BE94E05A"/>
@@ -1078,13 +1804,19 @@
     </w:lvl>
   </w:abstractNum>
   <w:num w:numId="1">
+    <w:abstractNumId w:val="1"/>
+  </w:num>
+  <w:num w:numId="2">
+    <w:abstractNumId w:val="2"/>
+  </w:num>
+  <w:num w:numId="3">
+    <w:abstractNumId w:val="4"/>
+  </w:num>
+  <w:num w:numId="4">
     <w:abstractNumId w:val="0"/>
   </w:num>
-  <w:num w:numId="2">
-    <w:abstractNumId w:val="1"/>
-  </w:num>
-  <w:num w:numId="3">
-    <w:abstractNumId w:val="2"/>
+  <w:num w:numId="5">
+    <w:abstractNumId w:val="3"/>
   </w:num>
 </w:numbering>
 </file>

</xml_diff>

<commit_message>
my contribution in meetin2_sprint2
</commit_message>
<xml_diff>
--- a/sprint_2/Daily_scrum_meeting_2_sprint_2.docx
+++ b/sprint_2/Daily_scrum_meeting_2_sprint_2.docx
@@ -1197,6 +1197,19 @@
     </w:p>
     <w:p>
       <w:pPr>
+        <w:ind w:left="0"/>
+      </w:pPr>
+    </w:p>
+    <w:p/>
+    <w:p>
+      <w:pPr>
+        <w:rPr>
+          <w:b/>
+        </w:rPr>
+      </w:pPr>
+    </w:p>
+    <w:p>
+      <w:pPr>
         <w:pStyle w:val="NoSpacing"/>
         <w:rPr>
           <w:rFonts w:ascii="Times New Roman" w:hAnsi="Times New Roman" w:cs="Times New Roman"/>
@@ -1204,6 +1217,94 @@
           <w:szCs w:val="32"/>
         </w:rPr>
       </w:pPr>
+      <w:r>
+        <w:rPr>
+          <w:rFonts w:ascii="Times New Roman" w:hAnsi="Times New Roman" w:cs="Times New Roman"/>
+          <w:b/>
+          <w:sz w:val="32"/>
+          <w:szCs w:val="32"/>
+        </w:rPr>
+        <w:t>Member:</w:t>
+      </w:r>
+      <w:r>
+        <w:rPr>
+          <w:rFonts w:ascii="Times New Roman" w:hAnsi="Times New Roman" w:cs="Times New Roman"/>
+          <w:sz w:val="32"/>
+          <w:szCs w:val="32"/>
+        </w:rPr>
+        <w:t xml:space="preserve"> </w:t>
+      </w:r>
+      <w:proofErr w:type="spellStart"/>
+      <w:r>
+        <w:rPr>
+          <w:rFonts w:ascii="Times New Roman" w:hAnsi="Times New Roman" w:cs="Times New Roman"/>
+          <w:sz w:val="32"/>
+          <w:szCs w:val="32"/>
+        </w:rPr>
+        <w:t>Shifat</w:t>
+      </w:r>
+      <w:proofErr w:type="spellEnd"/>
+      <w:r>
+        <w:rPr>
+          <w:rFonts w:ascii="Times New Roman" w:hAnsi="Times New Roman" w:cs="Times New Roman"/>
+          <w:sz w:val="32"/>
+          <w:szCs w:val="32"/>
+        </w:rPr>
+        <w:t xml:space="preserve"> </w:t>
+      </w:r>
+      <w:proofErr w:type="spellStart"/>
+      <w:r>
+        <w:rPr>
+          <w:rFonts w:ascii="Times New Roman" w:hAnsi="Times New Roman" w:cs="Times New Roman"/>
+          <w:sz w:val="32"/>
+          <w:szCs w:val="32"/>
+        </w:rPr>
+        <w:t>Ara</w:t>
+      </w:r>
+      <w:proofErr w:type="spellEnd"/>
+      <w:r>
+        <w:rPr>
+          <w:rFonts w:ascii="Times New Roman" w:hAnsi="Times New Roman" w:cs="Times New Roman"/>
+          <w:sz w:val="32"/>
+          <w:szCs w:val="32"/>
+        </w:rPr>
+        <w:t xml:space="preserve"> </w:t>
+      </w:r>
+      <w:proofErr w:type="spellStart"/>
+      <w:r>
+        <w:rPr>
+          <w:rFonts w:ascii="Times New Roman" w:hAnsi="Times New Roman" w:cs="Times New Roman"/>
+          <w:sz w:val="32"/>
+          <w:szCs w:val="32"/>
+        </w:rPr>
+        <w:t>Rafiq</w:t>
+      </w:r>
+      <w:proofErr w:type="spellEnd"/>
+      <w:r>
+        <w:rPr>
+          <w:rFonts w:ascii="Times New Roman" w:hAnsi="Times New Roman" w:cs="Times New Roman"/>
+          <w:sz w:val="32"/>
+          <w:szCs w:val="32"/>
+        </w:rPr>
+        <w:br/>
+      </w:r>
+      <w:r>
+        <w:rPr>
+          <w:rFonts w:ascii="Times New Roman" w:hAnsi="Times New Roman" w:cs="Times New Roman"/>
+          <w:b/>
+          <w:sz w:val="32"/>
+          <w:szCs w:val="32"/>
+        </w:rPr>
+        <w:t>Roll:</w:t>
+      </w:r>
+      <w:r>
+        <w:rPr>
+          <w:rFonts w:ascii="Times New Roman" w:hAnsi="Times New Roman" w:cs="Times New Roman"/>
+          <w:sz w:val="32"/>
+          <w:szCs w:val="32"/>
+        </w:rPr>
+        <w:t xml:space="preserve"> 08</w:t>
+      </w:r>
     </w:p>
     <w:p>
       <w:pPr>
@@ -1220,10 +1321,339 @@
         <w:pStyle w:val="NoSpacing"/>
         <w:rPr>
           <w:rFonts w:ascii="Times New Roman" w:hAnsi="Times New Roman" w:cs="Times New Roman"/>
-          <w:sz w:val="32"/>
-          <w:szCs w:val="32"/>
-        </w:rPr>
-      </w:pPr>
+          <w:b/>
+          <w:sz w:val="32"/>
+          <w:szCs w:val="32"/>
+          <w:u w:val="double"/>
+        </w:rPr>
+      </w:pPr>
+      <w:r>
+        <w:rPr>
+          <w:rFonts w:ascii="Times New Roman" w:hAnsi="Times New Roman" w:cs="Times New Roman"/>
+          <w:b/>
+          <w:sz w:val="32"/>
+          <w:szCs w:val="32"/>
+          <w:u w:val="double"/>
+        </w:rPr>
+        <w:t xml:space="preserve">What I did: </w:t>
+      </w:r>
+    </w:p>
+    <w:p>
+      <w:pPr>
+        <w:pStyle w:val="NoSpacing"/>
+        <w:numPr>
+          <w:ilvl w:val="0"/>
+          <w:numId w:val="1"/>
+        </w:numPr>
+        <w:rPr>
+          <w:rFonts w:ascii="Times New Roman" w:hAnsi="Times New Roman" w:cs="Times New Roman"/>
+          <w:sz w:val="32"/>
+          <w:szCs w:val="32"/>
+        </w:rPr>
+      </w:pPr>
+      <w:r>
+        <w:rPr>
+          <w:rFonts w:ascii="Times New Roman" w:hAnsi="Times New Roman" w:cs="Times New Roman"/>
+          <w:sz w:val="32"/>
+          <w:szCs w:val="32"/>
+        </w:rPr>
+        <w:t xml:space="preserve">I have completed the layout of the Borrow Book </w:t>
+      </w:r>
+      <w:proofErr w:type="gramStart"/>
+      <w:r>
+        <w:rPr>
+          <w:rFonts w:ascii="Times New Roman" w:hAnsi="Times New Roman" w:cs="Times New Roman"/>
+          <w:sz w:val="32"/>
+          <w:szCs w:val="32"/>
+        </w:rPr>
+        <w:t>function .</w:t>
+      </w:r>
+      <w:proofErr w:type="gramEnd"/>
+    </w:p>
+    <w:p>
+      <w:pPr>
+        <w:pStyle w:val="NoSpacing"/>
+        <w:numPr>
+          <w:ilvl w:val="0"/>
+          <w:numId w:val="1"/>
+        </w:numPr>
+        <w:rPr>
+          <w:rFonts w:ascii="Times New Roman" w:hAnsi="Times New Roman" w:cs="Times New Roman"/>
+          <w:sz w:val="32"/>
+          <w:szCs w:val="32"/>
+        </w:rPr>
+      </w:pPr>
+      <w:r>
+        <w:rPr>
+          <w:rFonts w:ascii="Times New Roman" w:hAnsi="Times New Roman" w:cs="Times New Roman"/>
+          <w:sz w:val="32"/>
+          <w:szCs w:val="32"/>
+        </w:rPr>
+        <w:t xml:space="preserve">I have made the </w:t>
+      </w:r>
+      <w:proofErr w:type="spellStart"/>
+      <w:r>
+        <w:rPr>
+          <w:rFonts w:ascii="Times New Roman" w:hAnsi="Times New Roman" w:cs="Times New Roman"/>
+          <w:sz w:val="32"/>
+          <w:szCs w:val="32"/>
+        </w:rPr>
+        <w:t>sqlite</w:t>
+      </w:r>
+      <w:proofErr w:type="spellEnd"/>
+      <w:r>
+        <w:rPr>
+          <w:rFonts w:ascii="Times New Roman" w:hAnsi="Times New Roman" w:cs="Times New Roman"/>
+          <w:sz w:val="32"/>
+          <w:szCs w:val="32"/>
+        </w:rPr>
+        <w:t xml:space="preserve"> database and table for </w:t>
+      </w:r>
+      <w:proofErr w:type="gramStart"/>
+      <w:r>
+        <w:rPr>
+          <w:rFonts w:ascii="Times New Roman" w:hAnsi="Times New Roman" w:cs="Times New Roman"/>
+          <w:sz w:val="32"/>
+          <w:szCs w:val="32"/>
+        </w:rPr>
+        <w:t>individuals</w:t>
+      </w:r>
+      <w:proofErr w:type="gramEnd"/>
+      <w:r>
+        <w:rPr>
+          <w:rFonts w:ascii="Times New Roman" w:hAnsi="Times New Roman" w:cs="Times New Roman"/>
+          <w:sz w:val="32"/>
+          <w:szCs w:val="32"/>
+        </w:rPr>
+        <w:t xml:space="preserve"> book list.</w:t>
+      </w:r>
+    </w:p>
+    <w:p>
+      <w:pPr>
+        <w:pStyle w:val="NoSpacing"/>
+        <w:numPr>
+          <w:ilvl w:val="0"/>
+          <w:numId w:val="1"/>
+        </w:numPr>
+        <w:rPr>
+          <w:rFonts w:ascii="Times New Roman" w:hAnsi="Times New Roman" w:cs="Times New Roman"/>
+          <w:sz w:val="32"/>
+          <w:szCs w:val="32"/>
+        </w:rPr>
+      </w:pPr>
+      <w:r>
+        <w:rPr>
+          <w:rFonts w:ascii="Times New Roman" w:hAnsi="Times New Roman" w:cs="Times New Roman"/>
+          <w:sz w:val="32"/>
+          <w:szCs w:val="32"/>
+        </w:rPr>
+        <w:t>I have made connections from Search Book activity to Borrow Book activity.</w:t>
+      </w:r>
+    </w:p>
+    <w:p>
+      <w:pPr>
+        <w:pStyle w:val="NoSpacing"/>
+        <w:ind w:left="720"/>
+        <w:rPr>
+          <w:rFonts w:ascii="Times New Roman" w:hAnsi="Times New Roman" w:cs="Times New Roman"/>
+          <w:sz w:val="32"/>
+          <w:szCs w:val="32"/>
+        </w:rPr>
+      </w:pPr>
+    </w:p>
+    <w:p>
+      <w:pPr>
+        <w:pStyle w:val="NoSpacing"/>
+        <w:rPr>
+          <w:rFonts w:ascii="Times New Roman" w:hAnsi="Times New Roman" w:cs="Times New Roman"/>
+          <w:b/>
+          <w:sz w:val="32"/>
+          <w:szCs w:val="32"/>
+          <w:u w:val="double"/>
+        </w:rPr>
+      </w:pPr>
+    </w:p>
+    <w:p>
+      <w:pPr>
+        <w:pStyle w:val="NoSpacing"/>
+        <w:rPr>
+          <w:rFonts w:ascii="Times New Roman" w:hAnsi="Times New Roman" w:cs="Times New Roman"/>
+          <w:b/>
+          <w:sz w:val="32"/>
+          <w:szCs w:val="32"/>
+          <w:u w:val="double"/>
+        </w:rPr>
+      </w:pPr>
+      <w:r>
+        <w:rPr>
+          <w:rFonts w:ascii="Times New Roman" w:hAnsi="Times New Roman" w:cs="Times New Roman"/>
+          <w:b/>
+          <w:sz w:val="32"/>
+          <w:szCs w:val="32"/>
+          <w:u w:val="double"/>
+        </w:rPr>
+        <w:t>What Problems I had Faced:</w:t>
+      </w:r>
+    </w:p>
+    <w:p>
+      <w:pPr>
+        <w:pStyle w:val="NoSpacing"/>
+        <w:numPr>
+          <w:ilvl w:val="0"/>
+          <w:numId w:val="3"/>
+        </w:numPr>
+        <w:rPr>
+          <w:rFonts w:ascii="Times New Roman" w:hAnsi="Times New Roman" w:cs="Times New Roman"/>
+          <w:sz w:val="32"/>
+          <w:szCs w:val="32"/>
+        </w:rPr>
+      </w:pPr>
+      <w:r>
+        <w:rPr>
+          <w:rFonts w:ascii="Times New Roman" w:hAnsi="Times New Roman" w:cs="Times New Roman"/>
+          <w:sz w:val="32"/>
+          <w:szCs w:val="32"/>
+        </w:rPr>
+        <w:t>I am facing difficulties with real time database.</w:t>
+      </w:r>
+    </w:p>
+    <w:p>
+      <w:pPr>
+        <w:pStyle w:val="NoSpacing"/>
+        <w:numPr>
+          <w:ilvl w:val="0"/>
+          <w:numId w:val="3"/>
+        </w:numPr>
+        <w:rPr>
+          <w:rFonts w:ascii="Times New Roman" w:hAnsi="Times New Roman" w:cs="Times New Roman"/>
+          <w:sz w:val="32"/>
+          <w:szCs w:val="32"/>
+        </w:rPr>
+      </w:pPr>
+      <w:r>
+        <w:rPr>
+          <w:rFonts w:ascii="Times New Roman" w:hAnsi="Times New Roman" w:cs="Times New Roman"/>
+          <w:sz w:val="32"/>
+          <w:szCs w:val="32"/>
+        </w:rPr>
+        <w:t xml:space="preserve">The connection from </w:t>
+      </w:r>
+      <w:proofErr w:type="spellStart"/>
+      <w:r>
+        <w:rPr>
+          <w:rFonts w:ascii="Times New Roman" w:hAnsi="Times New Roman" w:cs="Times New Roman"/>
+          <w:sz w:val="32"/>
+          <w:szCs w:val="32"/>
+        </w:rPr>
+        <w:t>SearchBook</w:t>
+      </w:r>
+      <w:proofErr w:type="spellEnd"/>
+      <w:r>
+        <w:rPr>
+          <w:rFonts w:ascii="Times New Roman" w:hAnsi="Times New Roman" w:cs="Times New Roman"/>
+          <w:sz w:val="32"/>
+          <w:szCs w:val="32"/>
+        </w:rPr>
+        <w:t xml:space="preserve"> to Borrow Book activity is not working so I’m still trying to solve that problem.</w:t>
+      </w:r>
+    </w:p>
+    <w:p>
+      <w:pPr>
+        <w:ind w:left="0"/>
+        <w:rPr>
+          <w:rFonts w:ascii="Times New Roman" w:hAnsi="Times New Roman" w:cs="Times New Roman"/>
+          <w:sz w:val="32"/>
+          <w:szCs w:val="32"/>
+        </w:rPr>
+      </w:pPr>
+    </w:p>
+    <w:p>
+      <w:pPr>
+        <w:ind w:left="0"/>
+        <w:rPr>
+          <w:rFonts w:ascii="Times New Roman" w:hAnsi="Times New Roman" w:cs="Times New Roman"/>
+          <w:b/>
+          <w:sz w:val="32"/>
+          <w:szCs w:val="32"/>
+          <w:u w:val="double"/>
+        </w:rPr>
+      </w:pPr>
+      <w:r>
+        <w:rPr>
+          <w:rFonts w:ascii="Times New Roman" w:hAnsi="Times New Roman" w:cs="Times New Roman"/>
+          <w:b/>
+          <w:sz w:val="32"/>
+          <w:szCs w:val="32"/>
+          <w:u w:val="double"/>
+        </w:rPr>
+        <w:t>What I will do:</w:t>
+      </w:r>
+    </w:p>
+    <w:p>
+      <w:pPr>
+        <w:pStyle w:val="ListParagraph"/>
+        <w:numPr>
+          <w:ilvl w:val="0"/>
+          <w:numId w:val="2"/>
+        </w:numPr>
+        <w:rPr>
+          <w:rFonts w:ascii="Times New Roman" w:hAnsi="Times New Roman" w:cs="Times New Roman"/>
+          <w:sz w:val="32"/>
+          <w:szCs w:val="32"/>
+        </w:rPr>
+      </w:pPr>
+      <w:r>
+        <w:rPr>
+          <w:rFonts w:ascii="Times New Roman" w:hAnsi="Times New Roman" w:cs="Times New Roman"/>
+          <w:sz w:val="32"/>
+          <w:szCs w:val="32"/>
+        </w:rPr>
+        <w:t>I need to complete the work of borrow book java file so that Borrow Book function works properly.</w:t>
+      </w:r>
+    </w:p>
+    <w:p>
+      <w:pPr>
+        <w:pStyle w:val="ListParagraph"/>
+        <w:numPr>
+          <w:ilvl w:val="0"/>
+          <w:numId w:val="2"/>
+        </w:numPr>
+        <w:rPr>
+          <w:rFonts w:ascii="Times New Roman" w:hAnsi="Times New Roman" w:cs="Times New Roman"/>
+          <w:sz w:val="32"/>
+          <w:szCs w:val="32"/>
+        </w:rPr>
+      </w:pPr>
+      <w:r>
+        <w:rPr>
+          <w:rFonts w:ascii="Times New Roman" w:hAnsi="Times New Roman" w:cs="Times New Roman"/>
+          <w:sz w:val="32"/>
+          <w:szCs w:val="32"/>
+        </w:rPr>
+        <w:t>I have to push it in my branch and merge it with the master branch.</w:t>
+      </w:r>
+    </w:p>
+    <w:p>
+      <w:pPr>
+        <w:pStyle w:val="ListParagraph"/>
+        <w:numPr>
+          <w:ilvl w:val="0"/>
+          <w:numId w:val="2"/>
+        </w:numPr>
+        <w:rPr>
+          <w:rFonts w:ascii="Times New Roman" w:hAnsi="Times New Roman" w:cs="Times New Roman"/>
+          <w:sz w:val="32"/>
+          <w:szCs w:val="32"/>
+        </w:rPr>
+      </w:pPr>
+      <w:r>
+        <w:rPr>
+          <w:rFonts w:ascii="Times New Roman" w:hAnsi="Times New Roman" w:cs="Times New Roman"/>
+          <w:sz w:val="32"/>
+          <w:szCs w:val="32"/>
+        </w:rPr>
+        <w:t>I have to complete my part of task in the unit testing.</w:t>
+      </w:r>
     </w:p>
     <w:p/>
     <w:sectPr>

</xml_diff>

<commit_message>
added my contribution to daily scrum meeting report
</commit_message>
<xml_diff>
--- a/sprint_2/Daily_scrum_meeting_2_sprint_2.docx
+++ b/sprint_2/Daily_scrum_meeting_2_sprint_2.docx
@@ -1,6 +1,6 @@
 
 <file path=word/document.xml><?xml version="1.0" encoding="utf-8"?>
-<w:document xmlns:ve="http://schemas.openxmlformats.org/markup-compatibility/2006" xmlns:o="urn:schemas-microsoft-com:office:office" xmlns:r="http://schemas.openxmlformats.org/officeDocument/2006/relationships" xmlns:m="http://schemas.openxmlformats.org/officeDocument/2006/math" xmlns:v="urn:schemas-microsoft-com:vml" xmlns:wp="http://schemas.openxmlformats.org/drawingml/2006/wordprocessingDrawing" xmlns:w10="urn:schemas-microsoft-com:office:word" xmlns:w="http://schemas.openxmlformats.org/wordprocessingml/2006/main" xmlns:wne="http://schemas.microsoft.com/office/word/2006/wordml">
+<w:document xmlns:wpc="http://schemas.microsoft.com/office/word/2010/wordprocessingCanvas" xmlns:mc="http://schemas.openxmlformats.org/markup-compatibility/2006" xmlns:o="urn:schemas-microsoft-com:office:office" xmlns:r="http://schemas.openxmlformats.org/officeDocument/2006/relationships" xmlns:m="http://schemas.openxmlformats.org/officeDocument/2006/math" xmlns:v="urn:schemas-microsoft-com:vml" xmlns:wp14="http://schemas.microsoft.com/office/word/2010/wordprocessingDrawing" xmlns:wp="http://schemas.openxmlformats.org/drawingml/2006/wordprocessingDrawing" xmlns:w10="urn:schemas-microsoft-com:office:word" xmlns:w="http://schemas.openxmlformats.org/wordprocessingml/2006/main" xmlns:w14="http://schemas.microsoft.com/office/word/2010/wordml" xmlns:w15="http://schemas.microsoft.com/office/word/2012/wordml" xmlns:wpg="http://schemas.microsoft.com/office/word/2010/wordprocessingGroup" xmlns:wpi="http://schemas.microsoft.com/office/word/2010/wordprocessingInk" xmlns:wne="http://schemas.microsoft.com/office/word/2006/wordml" xmlns:wps="http://schemas.microsoft.com/office/word/2010/wordprocessingShape" mc:Ignorable="w14 w15 wp14">
   <w:body>
     <w:p>
       <w:pPr>
@@ -278,18 +278,8 @@
           <w:sz w:val="32"/>
           <w:szCs w:val="32"/>
         </w:rPr>
-        <w:t xml:space="preserve"> </w:t>
-      </w:r>
-      <w:proofErr w:type="spellStart"/>
-      <w:r>
-        <w:rPr>
-          <w:rFonts w:ascii="Times New Roman" w:hAnsi="Times New Roman" w:cs="Times New Roman"/>
-          <w:sz w:val="32"/>
-          <w:szCs w:val="32"/>
-        </w:rPr>
-        <w:t>Rahman</w:t>
-      </w:r>
-      <w:proofErr w:type="spellEnd"/>
+        <w:t xml:space="preserve"> Rahman</w:t>
+      </w:r>
     </w:p>
     <w:p>
       <w:pPr>
@@ -826,27 +816,7 @@
           <w:sz w:val="32"/>
           <w:szCs w:val="32"/>
         </w:rPr>
-        <w:t xml:space="preserve"> </w:t>
-      </w:r>
-      <w:proofErr w:type="spellStart"/>
-      <w:r>
-        <w:rPr>
-          <w:rFonts w:ascii="Times New Roman" w:hAnsi="Times New Roman" w:cs="Times New Roman"/>
-          <w:b/>
-          <w:sz w:val="32"/>
-          <w:szCs w:val="32"/>
-        </w:rPr>
-        <w:t>Hossain</w:t>
-      </w:r>
-      <w:proofErr w:type="spellEnd"/>
-      <w:r>
-        <w:rPr>
-          <w:rFonts w:ascii="Times New Roman" w:hAnsi="Times New Roman" w:cs="Times New Roman"/>
-          <w:b/>
-          <w:sz w:val="32"/>
-          <w:szCs w:val="32"/>
-        </w:rPr>
-        <w:t xml:space="preserve"> </w:t>
+        <w:t xml:space="preserve"> Hossain </w:t>
       </w:r>
       <w:proofErr w:type="spellStart"/>
       <w:r>
@@ -1073,23 +1043,13 @@
           <w:szCs w:val="32"/>
         </w:rPr>
       </w:pPr>
-      <w:proofErr w:type="spellStart"/>
-      <w:r>
-        <w:rPr>
-          <w:rFonts w:ascii="Times New Roman" w:hAnsi="Times New Roman" w:cs="Times New Roman"/>
-          <w:sz w:val="32"/>
-          <w:szCs w:val="32"/>
-        </w:rPr>
-        <w:t>SQLite</w:t>
-      </w:r>
-      <w:proofErr w:type="spellEnd"/>
-      <w:r>
-        <w:rPr>
-          <w:rFonts w:ascii="Times New Roman" w:hAnsi="Times New Roman" w:cs="Times New Roman"/>
-          <w:sz w:val="32"/>
-          <w:szCs w:val="32"/>
-        </w:rPr>
-        <w:t xml:space="preserve"> data retrieval problem had arisen but I was finally capable to solve it.</w:t>
+      <w:r>
+        <w:rPr>
+          <w:rFonts w:ascii="Times New Roman" w:hAnsi="Times New Roman" w:cs="Times New Roman"/>
+          <w:sz w:val="32"/>
+          <w:szCs w:val="32"/>
+        </w:rPr>
+        <w:t>SQLite data retrieval problem had arisen but I was finally capable to solve it.</w:t>
       </w:r>
     </w:p>
     <w:p>
@@ -1655,7 +1615,290 @@
         <w:t>I have to complete my part of task in the unit testing.</w:t>
       </w:r>
     </w:p>
-    <w:p/>
+    <w:p>
+      <w:pPr>
+        <w:rPr>
+          <w:b/>
+          <w:sz w:val="32"/>
+          <w:szCs w:val="32"/>
+        </w:rPr>
+      </w:pPr>
+    </w:p>
+    <w:p>
+      <w:pPr>
+        <w:rPr>
+          <w:sz w:val="32"/>
+          <w:szCs w:val="32"/>
+        </w:rPr>
+      </w:pPr>
+      <w:proofErr w:type="spellStart"/>
+      <w:r>
+        <w:rPr>
+          <w:b/>
+          <w:sz w:val="32"/>
+          <w:szCs w:val="32"/>
+        </w:rPr>
+        <w:t>Member</w:t>
+      </w:r>
+      <w:proofErr w:type="gramStart"/>
+      <w:r>
+        <w:rPr>
+          <w:sz w:val="32"/>
+          <w:szCs w:val="32"/>
+        </w:rPr>
+        <w:t>:Md.Habibur</w:t>
+      </w:r>
+      <w:proofErr w:type="spellEnd"/>
+      <w:proofErr w:type="gramEnd"/>
+      <w:r>
+        <w:rPr>
+          <w:sz w:val="32"/>
+          <w:szCs w:val="32"/>
+        </w:rPr>
+        <w:t xml:space="preserve"> Rahman</w:t>
+      </w:r>
+    </w:p>
+    <w:p>
+      <w:pPr>
+        <w:rPr>
+          <w:sz w:val="32"/>
+          <w:szCs w:val="32"/>
+        </w:rPr>
+      </w:pPr>
+      <w:r>
+        <w:rPr>
+          <w:b/>
+          <w:sz w:val="32"/>
+          <w:szCs w:val="32"/>
+        </w:rPr>
+        <w:t>Roll</w:t>
+      </w:r>
+      <w:proofErr w:type="gramStart"/>
+      <w:r>
+        <w:rPr>
+          <w:sz w:val="32"/>
+          <w:szCs w:val="32"/>
+        </w:rPr>
+        <w:t>:40</w:t>
+      </w:r>
+      <w:proofErr w:type="gramEnd"/>
+    </w:p>
+    <w:p>
+      <w:pPr>
+        <w:rPr>
+          <w:sz w:val="32"/>
+          <w:szCs w:val="32"/>
+        </w:rPr>
+      </w:pPr>
+      <w:bookmarkStart w:id="0" w:name="_GoBack"/>
+      <w:bookmarkEnd w:id="0"/>
+      <w:r>
+        <w:rPr>
+          <w:b/>
+          <w:sz w:val="32"/>
+          <w:szCs w:val="32"/>
+        </w:rPr>
+        <w:t>What I did:</w:t>
+      </w:r>
+    </w:p>
+    <w:p>
+      <w:pPr>
+        <w:pStyle w:val="ListParagraph"/>
+        <w:numPr>
+          <w:ilvl w:val="0"/>
+          <w:numId w:val="7"/>
+        </w:numPr>
+        <w:rPr>
+          <w:sz w:val="32"/>
+          <w:szCs w:val="32"/>
+        </w:rPr>
+      </w:pPr>
+      <w:r>
+        <w:rPr>
+          <w:sz w:val="32"/>
+          <w:szCs w:val="32"/>
+        </w:rPr>
+        <w:t xml:space="preserve">Implemented </w:t>
+      </w:r>
+      <w:proofErr w:type="spellStart"/>
+      <w:r>
+        <w:rPr>
+          <w:sz w:val="32"/>
+          <w:szCs w:val="32"/>
+        </w:rPr>
+        <w:t>add,update,search,delete</w:t>
+      </w:r>
+      <w:proofErr w:type="spellEnd"/>
+      <w:r>
+        <w:rPr>
+          <w:sz w:val="32"/>
+          <w:szCs w:val="32"/>
+        </w:rPr>
+        <w:t xml:space="preserve"> section in firebase</w:t>
+      </w:r>
+    </w:p>
+    <w:p>
+      <w:pPr>
+        <w:pStyle w:val="ListParagraph"/>
+        <w:numPr>
+          <w:ilvl w:val="0"/>
+          <w:numId w:val="7"/>
+        </w:numPr>
+        <w:rPr>
+          <w:sz w:val="32"/>
+          <w:szCs w:val="32"/>
+        </w:rPr>
+      </w:pPr>
+      <w:r>
+        <w:rPr>
+          <w:sz w:val="32"/>
+          <w:szCs w:val="32"/>
+        </w:rPr>
+        <w:t xml:space="preserve">Helped teammates to understand the </w:t>
+      </w:r>
+      <w:proofErr w:type="spellStart"/>
+      <w:r>
+        <w:rPr>
+          <w:sz w:val="32"/>
+          <w:szCs w:val="32"/>
+        </w:rPr>
+        <w:t>sqlite</w:t>
+      </w:r>
+      <w:proofErr w:type="spellEnd"/>
+      <w:r>
+        <w:rPr>
+          <w:sz w:val="32"/>
+          <w:szCs w:val="32"/>
+        </w:rPr>
+        <w:t xml:space="preserve"> query for their section of code</w:t>
+      </w:r>
+    </w:p>
+    <w:p>
+      <w:pPr>
+        <w:rPr>
+          <w:b/>
+          <w:sz w:val="32"/>
+          <w:szCs w:val="32"/>
+        </w:rPr>
+      </w:pPr>
+      <w:r>
+        <w:rPr>
+          <w:b/>
+          <w:sz w:val="32"/>
+          <w:szCs w:val="32"/>
+        </w:rPr>
+        <w:t>What problems I faced:</w:t>
+      </w:r>
+    </w:p>
+    <w:p>
+      <w:pPr>
+        <w:pStyle w:val="ListParagraph"/>
+        <w:numPr>
+          <w:ilvl w:val="0"/>
+          <w:numId w:val="8"/>
+        </w:numPr>
+        <w:rPr>
+          <w:sz w:val="32"/>
+          <w:szCs w:val="32"/>
+        </w:rPr>
+      </w:pPr>
+      <w:r>
+        <w:rPr>
+          <w:sz w:val="32"/>
+          <w:szCs w:val="32"/>
+        </w:rPr>
+        <w:t>I faced difficulty when I tried to update and delete the book name in list view</w:t>
+      </w:r>
+    </w:p>
+    <w:p>
+      <w:pPr>
+        <w:pStyle w:val="ListParagraph"/>
+        <w:numPr>
+          <w:ilvl w:val="0"/>
+          <w:numId w:val="8"/>
+        </w:numPr>
+        <w:rPr>
+          <w:sz w:val="32"/>
+          <w:szCs w:val="32"/>
+        </w:rPr>
+      </w:pPr>
+      <w:r>
+        <w:rPr>
+          <w:sz w:val="32"/>
+          <w:szCs w:val="32"/>
+        </w:rPr>
+        <w:t xml:space="preserve">I faced problems when I tried to implement the search query  in firebase as it is a no </w:t>
+      </w:r>
+      <w:proofErr w:type="spellStart"/>
+      <w:r>
+        <w:rPr>
+          <w:sz w:val="32"/>
+          <w:szCs w:val="32"/>
+        </w:rPr>
+        <w:t>sql</w:t>
+      </w:r>
+      <w:proofErr w:type="spellEnd"/>
+      <w:r>
+        <w:rPr>
+          <w:sz w:val="32"/>
+          <w:szCs w:val="32"/>
+        </w:rPr>
+        <w:t xml:space="preserve"> database</w:t>
+      </w:r>
+    </w:p>
+    <w:p>
+      <w:pPr>
+        <w:rPr>
+          <w:b/>
+          <w:sz w:val="32"/>
+          <w:szCs w:val="32"/>
+        </w:rPr>
+      </w:pPr>
+      <w:r>
+        <w:rPr>
+          <w:b/>
+          <w:sz w:val="32"/>
+          <w:szCs w:val="32"/>
+        </w:rPr>
+        <w:t>What I will do:</w:t>
+      </w:r>
+    </w:p>
+    <w:p>
+      <w:pPr>
+        <w:pStyle w:val="ListParagraph"/>
+        <w:numPr>
+          <w:ilvl w:val="0"/>
+          <w:numId w:val="9"/>
+        </w:numPr>
+        <w:rPr>
+          <w:sz w:val="32"/>
+          <w:szCs w:val="32"/>
+        </w:rPr>
+      </w:pPr>
+      <w:r>
+        <w:rPr>
+          <w:sz w:val="32"/>
+          <w:szCs w:val="32"/>
+        </w:rPr>
+        <w:t>I will complete the unit testing of the project</w:t>
+      </w:r>
+    </w:p>
+    <w:p>
+      <w:pPr>
+        <w:pStyle w:val="ListParagraph"/>
+        <w:numPr>
+          <w:ilvl w:val="0"/>
+          <w:numId w:val="9"/>
+        </w:numPr>
+      </w:pPr>
+      <w:r>
+        <w:rPr>
+          <w:sz w:val="32"/>
+          <w:szCs w:val="32"/>
+        </w:rPr>
+        <w:t>I will Update the UI of my section</w:t>
+      </w:r>
+    </w:p>
     <w:sectPr>
       <w:pgSz w:w="12240" w:h="15840"/>
       <w:pgMar w:top="1440" w:right="1440" w:bottom="1440" w:left="1440" w:header="720" w:footer="720" w:gutter="0"/>
@@ -1667,8 +1910,121 @@
 </file>
 
 <file path=word/numbering.xml><?xml version="1.0" encoding="utf-8"?>
-<w:numbering xmlns:ve="http://schemas.openxmlformats.org/markup-compatibility/2006" xmlns:o="urn:schemas-microsoft-com:office:office" xmlns:r="http://schemas.openxmlformats.org/officeDocument/2006/relationships" xmlns:m="http://schemas.openxmlformats.org/officeDocument/2006/math" xmlns:v="urn:schemas-microsoft-com:vml" xmlns:wp="http://schemas.openxmlformats.org/drawingml/2006/wordprocessingDrawing" xmlns:w10="urn:schemas-microsoft-com:office:word" xmlns:w="http://schemas.openxmlformats.org/wordprocessingml/2006/main" xmlns:wne="http://schemas.microsoft.com/office/word/2006/wordml">
+<w:numbering xmlns:wpc="http://schemas.microsoft.com/office/word/2010/wordprocessingCanvas" xmlns:mc="http://schemas.openxmlformats.org/markup-compatibility/2006" xmlns:o="urn:schemas-microsoft-com:office:office" xmlns:r="http://schemas.openxmlformats.org/officeDocument/2006/relationships" xmlns:m="http://schemas.openxmlformats.org/officeDocument/2006/math" xmlns:v="urn:schemas-microsoft-com:vml" xmlns:wp14="http://schemas.microsoft.com/office/word/2010/wordprocessingDrawing" xmlns:wp="http://schemas.openxmlformats.org/drawingml/2006/wordprocessingDrawing" xmlns:w10="urn:schemas-microsoft-com:office:word" xmlns:w="http://schemas.openxmlformats.org/wordprocessingml/2006/main" xmlns:w14="http://schemas.microsoft.com/office/word/2010/wordml" xmlns:w15="http://schemas.microsoft.com/office/word/2012/wordml" xmlns:wpg="http://schemas.microsoft.com/office/word/2010/wordprocessingGroup" xmlns:wpi="http://schemas.microsoft.com/office/word/2010/wordprocessingInk" xmlns:wne="http://schemas.microsoft.com/office/word/2006/wordml" xmlns:wps="http://schemas.microsoft.com/office/word/2010/wordprocessingShape" mc:Ignorable="w14 w15 wp14">
   <w:abstractNum w:abstractNumId="0">
+    <w:nsid w:val="2494737A"/>
+    <w:multiLevelType w:val="hybridMultilevel"/>
+    <w:tmpl w:val="C13A4170"/>
+    <w:lvl w:ilvl="0" w:tplc="04090001">
+      <w:start w:val="1"/>
+      <w:numFmt w:val="bullet"/>
+      <w:lvlText w:val=""/>
+      <w:lvlJc w:val="left"/>
+      <w:pPr>
+        <w:ind w:left="144" w:hanging="360"/>
+      </w:pPr>
+      <w:rPr>
+        <w:rFonts w:ascii="Symbol" w:hAnsi="Symbol" w:hint="default"/>
+      </w:rPr>
+    </w:lvl>
+    <w:lvl w:ilvl="1" w:tplc="04090003" w:tentative="1">
+      <w:start w:val="1"/>
+      <w:numFmt w:val="bullet"/>
+      <w:lvlText w:val="o"/>
+      <w:lvlJc w:val="left"/>
+      <w:pPr>
+        <w:ind w:left="864" w:hanging="360"/>
+      </w:pPr>
+      <w:rPr>
+        <w:rFonts w:ascii="Courier New" w:hAnsi="Courier New" w:cs="Courier New" w:hint="default"/>
+      </w:rPr>
+    </w:lvl>
+    <w:lvl w:ilvl="2" w:tplc="04090005" w:tentative="1">
+      <w:start w:val="1"/>
+      <w:numFmt w:val="bullet"/>
+      <w:lvlText w:val=""/>
+      <w:lvlJc w:val="left"/>
+      <w:pPr>
+        <w:ind w:left="1584" w:hanging="360"/>
+      </w:pPr>
+      <w:rPr>
+        <w:rFonts w:ascii="Wingdings" w:hAnsi="Wingdings" w:hint="default"/>
+      </w:rPr>
+    </w:lvl>
+    <w:lvl w:ilvl="3" w:tplc="04090001" w:tentative="1">
+      <w:start w:val="1"/>
+      <w:numFmt w:val="bullet"/>
+      <w:lvlText w:val=""/>
+      <w:lvlJc w:val="left"/>
+      <w:pPr>
+        <w:ind w:left="2304" w:hanging="360"/>
+      </w:pPr>
+      <w:rPr>
+        <w:rFonts w:ascii="Symbol" w:hAnsi="Symbol" w:hint="default"/>
+      </w:rPr>
+    </w:lvl>
+    <w:lvl w:ilvl="4" w:tplc="04090003" w:tentative="1">
+      <w:start w:val="1"/>
+      <w:numFmt w:val="bullet"/>
+      <w:lvlText w:val="o"/>
+      <w:lvlJc w:val="left"/>
+      <w:pPr>
+        <w:ind w:left="3024" w:hanging="360"/>
+      </w:pPr>
+      <w:rPr>
+        <w:rFonts w:ascii="Courier New" w:hAnsi="Courier New" w:cs="Courier New" w:hint="default"/>
+      </w:rPr>
+    </w:lvl>
+    <w:lvl w:ilvl="5" w:tplc="04090005" w:tentative="1">
+      <w:start w:val="1"/>
+      <w:numFmt w:val="bullet"/>
+      <w:lvlText w:val=""/>
+      <w:lvlJc w:val="left"/>
+      <w:pPr>
+        <w:ind w:left="3744" w:hanging="360"/>
+      </w:pPr>
+      <w:rPr>
+        <w:rFonts w:ascii="Wingdings" w:hAnsi="Wingdings" w:hint="default"/>
+      </w:rPr>
+    </w:lvl>
+    <w:lvl w:ilvl="6" w:tplc="04090001" w:tentative="1">
+      <w:start w:val="1"/>
+      <w:numFmt w:val="bullet"/>
+      <w:lvlText w:val=""/>
+      <w:lvlJc w:val="left"/>
+      <w:pPr>
+        <w:ind w:left="4464" w:hanging="360"/>
+      </w:pPr>
+      <w:rPr>
+        <w:rFonts w:ascii="Symbol" w:hAnsi="Symbol" w:hint="default"/>
+      </w:rPr>
+    </w:lvl>
+    <w:lvl w:ilvl="7" w:tplc="04090003" w:tentative="1">
+      <w:start w:val="1"/>
+      <w:numFmt w:val="bullet"/>
+      <w:lvlText w:val="o"/>
+      <w:lvlJc w:val="left"/>
+      <w:pPr>
+        <w:ind w:left="5184" w:hanging="360"/>
+      </w:pPr>
+      <w:rPr>
+        <w:rFonts w:ascii="Courier New" w:hAnsi="Courier New" w:cs="Courier New" w:hint="default"/>
+      </w:rPr>
+    </w:lvl>
+    <w:lvl w:ilvl="8" w:tplc="04090005" w:tentative="1">
+      <w:start w:val="1"/>
+      <w:numFmt w:val="bullet"/>
+      <w:lvlText w:val=""/>
+      <w:lvlJc w:val="left"/>
+      <w:pPr>
+        <w:ind w:left="5904" w:hanging="360"/>
+      </w:pPr>
+      <w:rPr>
+        <w:rFonts w:ascii="Wingdings" w:hAnsi="Wingdings" w:hint="default"/>
+      </w:rPr>
+    </w:lvl>
+  </w:abstractNum>
+  <w:abstractNum w:abstractNumId="1">
     <w:nsid w:val="252A6EFC"/>
     <w:multiLevelType w:val="hybridMultilevel"/>
     <w:tmpl w:val="167C1788"/>
@@ -1781,7 +2137,7 @@
       </w:rPr>
     </w:lvl>
   </w:abstractNum>
-  <w:abstractNum w:abstractNumId="1">
+  <w:abstractNum w:abstractNumId="2">
     <w:nsid w:val="365C34F8"/>
     <w:multiLevelType w:val="hybridMultilevel"/>
     <w:tmpl w:val="6D306A50"/>
@@ -1894,7 +2250,120 @@
       </w:rPr>
     </w:lvl>
   </w:abstractNum>
-  <w:abstractNum w:abstractNumId="2">
+  <w:abstractNum w:abstractNumId="3">
+    <w:nsid w:val="42A20CD5"/>
+    <w:multiLevelType w:val="hybridMultilevel"/>
+    <w:tmpl w:val="F7E260C8"/>
+    <w:lvl w:ilvl="0" w:tplc="04090001">
+      <w:start w:val="1"/>
+      <w:numFmt w:val="bullet"/>
+      <w:lvlText w:val=""/>
+      <w:lvlJc w:val="left"/>
+      <w:pPr>
+        <w:ind w:left="144" w:hanging="360"/>
+      </w:pPr>
+      <w:rPr>
+        <w:rFonts w:ascii="Symbol" w:hAnsi="Symbol" w:hint="default"/>
+      </w:rPr>
+    </w:lvl>
+    <w:lvl w:ilvl="1" w:tplc="04090003" w:tentative="1">
+      <w:start w:val="1"/>
+      <w:numFmt w:val="bullet"/>
+      <w:lvlText w:val="o"/>
+      <w:lvlJc w:val="left"/>
+      <w:pPr>
+        <w:ind w:left="864" w:hanging="360"/>
+      </w:pPr>
+      <w:rPr>
+        <w:rFonts w:ascii="Courier New" w:hAnsi="Courier New" w:cs="Courier New" w:hint="default"/>
+      </w:rPr>
+    </w:lvl>
+    <w:lvl w:ilvl="2" w:tplc="04090005" w:tentative="1">
+      <w:start w:val="1"/>
+      <w:numFmt w:val="bullet"/>
+      <w:lvlText w:val=""/>
+      <w:lvlJc w:val="left"/>
+      <w:pPr>
+        <w:ind w:left="1584" w:hanging="360"/>
+      </w:pPr>
+      <w:rPr>
+        <w:rFonts w:ascii="Wingdings" w:hAnsi="Wingdings" w:hint="default"/>
+      </w:rPr>
+    </w:lvl>
+    <w:lvl w:ilvl="3" w:tplc="04090001" w:tentative="1">
+      <w:start w:val="1"/>
+      <w:numFmt w:val="bullet"/>
+      <w:lvlText w:val=""/>
+      <w:lvlJc w:val="left"/>
+      <w:pPr>
+        <w:ind w:left="2304" w:hanging="360"/>
+      </w:pPr>
+      <w:rPr>
+        <w:rFonts w:ascii="Symbol" w:hAnsi="Symbol" w:hint="default"/>
+      </w:rPr>
+    </w:lvl>
+    <w:lvl w:ilvl="4" w:tplc="04090003" w:tentative="1">
+      <w:start w:val="1"/>
+      <w:numFmt w:val="bullet"/>
+      <w:lvlText w:val="o"/>
+      <w:lvlJc w:val="left"/>
+      <w:pPr>
+        <w:ind w:left="3024" w:hanging="360"/>
+      </w:pPr>
+      <w:rPr>
+        <w:rFonts w:ascii="Courier New" w:hAnsi="Courier New" w:cs="Courier New" w:hint="default"/>
+      </w:rPr>
+    </w:lvl>
+    <w:lvl w:ilvl="5" w:tplc="04090005" w:tentative="1">
+      <w:start w:val="1"/>
+      <w:numFmt w:val="bullet"/>
+      <w:lvlText w:val=""/>
+      <w:lvlJc w:val="left"/>
+      <w:pPr>
+        <w:ind w:left="3744" w:hanging="360"/>
+      </w:pPr>
+      <w:rPr>
+        <w:rFonts w:ascii="Wingdings" w:hAnsi="Wingdings" w:hint="default"/>
+      </w:rPr>
+    </w:lvl>
+    <w:lvl w:ilvl="6" w:tplc="04090001" w:tentative="1">
+      <w:start w:val="1"/>
+      <w:numFmt w:val="bullet"/>
+      <w:lvlText w:val=""/>
+      <w:lvlJc w:val="left"/>
+      <w:pPr>
+        <w:ind w:left="4464" w:hanging="360"/>
+      </w:pPr>
+      <w:rPr>
+        <w:rFonts w:ascii="Symbol" w:hAnsi="Symbol" w:hint="default"/>
+      </w:rPr>
+    </w:lvl>
+    <w:lvl w:ilvl="7" w:tplc="04090003" w:tentative="1">
+      <w:start w:val="1"/>
+      <w:numFmt w:val="bullet"/>
+      <w:lvlText w:val="o"/>
+      <w:lvlJc w:val="left"/>
+      <w:pPr>
+        <w:ind w:left="5184" w:hanging="360"/>
+      </w:pPr>
+      <w:rPr>
+        <w:rFonts w:ascii="Courier New" w:hAnsi="Courier New" w:cs="Courier New" w:hint="default"/>
+      </w:rPr>
+    </w:lvl>
+    <w:lvl w:ilvl="8" w:tplc="04090005" w:tentative="1">
+      <w:start w:val="1"/>
+      <w:numFmt w:val="bullet"/>
+      <w:lvlText w:val=""/>
+      <w:lvlJc w:val="left"/>
+      <w:pPr>
+        <w:ind w:left="5904" w:hanging="360"/>
+      </w:pPr>
+      <w:rPr>
+        <w:rFonts w:ascii="Wingdings" w:hAnsi="Wingdings" w:hint="default"/>
+      </w:rPr>
+    </w:lvl>
+  </w:abstractNum>
+  <w:abstractNum w:abstractNumId="4">
     <w:nsid w:val="528D29F2"/>
     <w:multiLevelType w:val="hybridMultilevel"/>
     <w:tmpl w:val="A872A74C"/>
@@ -2007,7 +2476,120 @@
       </w:rPr>
     </w:lvl>
   </w:abstractNum>
-  <w:abstractNum w:abstractNumId="3">
+  <w:abstractNum w:abstractNumId="5">
+    <w:nsid w:val="5C987BFD"/>
+    <w:multiLevelType w:val="hybridMultilevel"/>
+    <w:tmpl w:val="CC649F40"/>
+    <w:lvl w:ilvl="0" w:tplc="04090001">
+      <w:start w:val="1"/>
+      <w:numFmt w:val="bullet"/>
+      <w:lvlText w:val=""/>
+      <w:lvlJc w:val="left"/>
+      <w:pPr>
+        <w:ind w:left="144" w:hanging="360"/>
+      </w:pPr>
+      <w:rPr>
+        <w:rFonts w:ascii="Symbol" w:hAnsi="Symbol" w:hint="default"/>
+      </w:rPr>
+    </w:lvl>
+    <w:lvl w:ilvl="1" w:tplc="04090003" w:tentative="1">
+      <w:start w:val="1"/>
+      <w:numFmt w:val="bullet"/>
+      <w:lvlText w:val="o"/>
+      <w:lvlJc w:val="left"/>
+      <w:pPr>
+        <w:ind w:left="864" w:hanging="360"/>
+      </w:pPr>
+      <w:rPr>
+        <w:rFonts w:ascii="Courier New" w:hAnsi="Courier New" w:cs="Courier New" w:hint="default"/>
+      </w:rPr>
+    </w:lvl>
+    <w:lvl w:ilvl="2" w:tplc="04090005" w:tentative="1">
+      <w:start w:val="1"/>
+      <w:numFmt w:val="bullet"/>
+      <w:lvlText w:val=""/>
+      <w:lvlJc w:val="left"/>
+      <w:pPr>
+        <w:ind w:left="1584" w:hanging="360"/>
+      </w:pPr>
+      <w:rPr>
+        <w:rFonts w:ascii="Wingdings" w:hAnsi="Wingdings" w:hint="default"/>
+      </w:rPr>
+    </w:lvl>
+    <w:lvl w:ilvl="3" w:tplc="04090001" w:tentative="1">
+      <w:start w:val="1"/>
+      <w:numFmt w:val="bullet"/>
+      <w:lvlText w:val=""/>
+      <w:lvlJc w:val="left"/>
+      <w:pPr>
+        <w:ind w:left="2304" w:hanging="360"/>
+      </w:pPr>
+      <w:rPr>
+        <w:rFonts w:ascii="Symbol" w:hAnsi="Symbol" w:hint="default"/>
+      </w:rPr>
+    </w:lvl>
+    <w:lvl w:ilvl="4" w:tplc="04090003" w:tentative="1">
+      <w:start w:val="1"/>
+      <w:numFmt w:val="bullet"/>
+      <w:lvlText w:val="o"/>
+      <w:lvlJc w:val="left"/>
+      <w:pPr>
+        <w:ind w:left="3024" w:hanging="360"/>
+      </w:pPr>
+      <w:rPr>
+        <w:rFonts w:ascii="Courier New" w:hAnsi="Courier New" w:cs="Courier New" w:hint="default"/>
+      </w:rPr>
+    </w:lvl>
+    <w:lvl w:ilvl="5" w:tplc="04090005" w:tentative="1">
+      <w:start w:val="1"/>
+      <w:numFmt w:val="bullet"/>
+      <w:lvlText w:val=""/>
+      <w:lvlJc w:val="left"/>
+      <w:pPr>
+        <w:ind w:left="3744" w:hanging="360"/>
+      </w:pPr>
+      <w:rPr>
+        <w:rFonts w:ascii="Wingdings" w:hAnsi="Wingdings" w:hint="default"/>
+      </w:rPr>
+    </w:lvl>
+    <w:lvl w:ilvl="6" w:tplc="04090001" w:tentative="1">
+      <w:start w:val="1"/>
+      <w:numFmt w:val="bullet"/>
+      <w:lvlText w:val=""/>
+      <w:lvlJc w:val="left"/>
+      <w:pPr>
+        <w:ind w:left="4464" w:hanging="360"/>
+      </w:pPr>
+      <w:rPr>
+        <w:rFonts w:ascii="Symbol" w:hAnsi="Symbol" w:hint="default"/>
+      </w:rPr>
+    </w:lvl>
+    <w:lvl w:ilvl="7" w:tplc="04090003" w:tentative="1">
+      <w:start w:val="1"/>
+      <w:numFmt w:val="bullet"/>
+      <w:lvlText w:val="o"/>
+      <w:lvlJc w:val="left"/>
+      <w:pPr>
+        <w:ind w:left="5184" w:hanging="360"/>
+      </w:pPr>
+      <w:rPr>
+        <w:rFonts w:ascii="Courier New" w:hAnsi="Courier New" w:cs="Courier New" w:hint="default"/>
+      </w:rPr>
+    </w:lvl>
+    <w:lvl w:ilvl="8" w:tplc="04090005" w:tentative="1">
+      <w:start w:val="1"/>
+      <w:numFmt w:val="bullet"/>
+      <w:lvlText w:val=""/>
+      <w:lvlJc w:val="left"/>
+      <w:pPr>
+        <w:ind w:left="5904" w:hanging="360"/>
+      </w:pPr>
+      <w:rPr>
+        <w:rFonts w:ascii="Wingdings" w:hAnsi="Wingdings" w:hint="default"/>
+      </w:rPr>
+    </w:lvl>
+  </w:abstractNum>
+  <w:abstractNum w:abstractNumId="6">
     <w:nsid w:val="607C4BC9"/>
     <w:multiLevelType w:val="hybridMultilevel"/>
     <w:tmpl w:val="7B1E9E14"/>
@@ -2120,7 +2702,7 @@
       </w:rPr>
     </w:lvl>
   </w:abstractNum>
-  <w:abstractNum w:abstractNumId="4">
+  <w:abstractNum w:abstractNumId="7">
     <w:nsid w:val="642F26BD"/>
     <w:multiLevelType w:val="hybridMultilevel"/>
     <w:tmpl w:val="BE94E05A"/>
@@ -2233,26 +2815,151 @@
       </w:rPr>
     </w:lvl>
   </w:abstractNum>
+  <w:abstractNum w:abstractNumId="8">
+    <w:nsid w:val="6C64041D"/>
+    <w:multiLevelType w:val="hybridMultilevel"/>
+    <w:tmpl w:val="DB26D306"/>
+    <w:lvl w:ilvl="0" w:tplc="04090001">
+      <w:start w:val="1"/>
+      <w:numFmt w:val="bullet"/>
+      <w:lvlText w:val=""/>
+      <w:lvlJc w:val="left"/>
+      <w:pPr>
+        <w:ind w:left="720" w:hanging="360"/>
+      </w:pPr>
+      <w:rPr>
+        <w:rFonts w:ascii="Symbol" w:hAnsi="Symbol" w:hint="default"/>
+      </w:rPr>
+    </w:lvl>
+    <w:lvl w:ilvl="1" w:tplc="04090003" w:tentative="1">
+      <w:start w:val="1"/>
+      <w:numFmt w:val="bullet"/>
+      <w:lvlText w:val="o"/>
+      <w:lvlJc w:val="left"/>
+      <w:pPr>
+        <w:ind w:left="1440" w:hanging="360"/>
+      </w:pPr>
+      <w:rPr>
+        <w:rFonts w:ascii="Courier New" w:hAnsi="Courier New" w:cs="Courier New" w:hint="default"/>
+      </w:rPr>
+    </w:lvl>
+    <w:lvl w:ilvl="2" w:tplc="04090005" w:tentative="1">
+      <w:start w:val="1"/>
+      <w:numFmt w:val="bullet"/>
+      <w:lvlText w:val=""/>
+      <w:lvlJc w:val="left"/>
+      <w:pPr>
+        <w:ind w:left="2160" w:hanging="360"/>
+      </w:pPr>
+      <w:rPr>
+        <w:rFonts w:ascii="Wingdings" w:hAnsi="Wingdings" w:hint="default"/>
+      </w:rPr>
+    </w:lvl>
+    <w:lvl w:ilvl="3" w:tplc="04090001" w:tentative="1">
+      <w:start w:val="1"/>
+      <w:numFmt w:val="bullet"/>
+      <w:lvlText w:val=""/>
+      <w:lvlJc w:val="left"/>
+      <w:pPr>
+        <w:ind w:left="2880" w:hanging="360"/>
+      </w:pPr>
+      <w:rPr>
+        <w:rFonts w:ascii="Symbol" w:hAnsi="Symbol" w:hint="default"/>
+      </w:rPr>
+    </w:lvl>
+    <w:lvl w:ilvl="4" w:tplc="04090003" w:tentative="1">
+      <w:start w:val="1"/>
+      <w:numFmt w:val="bullet"/>
+      <w:lvlText w:val="o"/>
+      <w:lvlJc w:val="left"/>
+      <w:pPr>
+        <w:ind w:left="3600" w:hanging="360"/>
+      </w:pPr>
+      <w:rPr>
+        <w:rFonts w:ascii="Courier New" w:hAnsi="Courier New" w:cs="Courier New" w:hint="default"/>
+      </w:rPr>
+    </w:lvl>
+    <w:lvl w:ilvl="5" w:tplc="04090005" w:tentative="1">
+      <w:start w:val="1"/>
+      <w:numFmt w:val="bullet"/>
+      <w:lvlText w:val=""/>
+      <w:lvlJc w:val="left"/>
+      <w:pPr>
+        <w:ind w:left="4320" w:hanging="360"/>
+      </w:pPr>
+      <w:rPr>
+        <w:rFonts w:ascii="Wingdings" w:hAnsi="Wingdings" w:hint="default"/>
+      </w:rPr>
+    </w:lvl>
+    <w:lvl w:ilvl="6" w:tplc="04090001" w:tentative="1">
+      <w:start w:val="1"/>
+      <w:numFmt w:val="bullet"/>
+      <w:lvlText w:val=""/>
+      <w:lvlJc w:val="left"/>
+      <w:pPr>
+        <w:ind w:left="5040" w:hanging="360"/>
+      </w:pPr>
+      <w:rPr>
+        <w:rFonts w:ascii="Symbol" w:hAnsi="Symbol" w:hint="default"/>
+      </w:rPr>
+    </w:lvl>
+    <w:lvl w:ilvl="7" w:tplc="04090003" w:tentative="1">
+      <w:start w:val="1"/>
+      <w:numFmt w:val="bullet"/>
+      <w:lvlText w:val="o"/>
+      <w:lvlJc w:val="left"/>
+      <w:pPr>
+        <w:ind w:left="5760" w:hanging="360"/>
+      </w:pPr>
+      <w:rPr>
+        <w:rFonts w:ascii="Courier New" w:hAnsi="Courier New" w:cs="Courier New" w:hint="default"/>
+      </w:rPr>
+    </w:lvl>
+    <w:lvl w:ilvl="8" w:tplc="04090005" w:tentative="1">
+      <w:start w:val="1"/>
+      <w:numFmt w:val="bullet"/>
+      <w:lvlText w:val=""/>
+      <w:lvlJc w:val="left"/>
+      <w:pPr>
+        <w:ind w:left="6480" w:hanging="360"/>
+      </w:pPr>
+      <w:rPr>
+        <w:rFonts w:ascii="Wingdings" w:hAnsi="Wingdings" w:hint="default"/>
+      </w:rPr>
+    </w:lvl>
+  </w:abstractNum>
   <w:num w:numId="1">
+    <w:abstractNumId w:val="2"/>
+  </w:num>
+  <w:num w:numId="2">
+    <w:abstractNumId w:val="4"/>
+  </w:num>
+  <w:num w:numId="3">
+    <w:abstractNumId w:val="7"/>
+  </w:num>
+  <w:num w:numId="4">
     <w:abstractNumId w:val="1"/>
   </w:num>
-  <w:num w:numId="2">
-    <w:abstractNumId w:val="2"/>
+  <w:num w:numId="5">
+    <w:abstractNumId w:val="6"/>
   </w:num>
-  <w:num w:numId="3">
-    <w:abstractNumId w:val="4"/>
-  </w:num>
-  <w:num w:numId="4">
+  <w:num w:numId="6">
     <w:abstractNumId w:val="0"/>
   </w:num>
-  <w:num w:numId="5">
+  <w:num w:numId="7">
+    <w:abstractNumId w:val="8"/>
+  </w:num>
+  <w:num w:numId="8">
     <w:abstractNumId w:val="3"/>
+  </w:num>
+  <w:num w:numId="9">
+    <w:abstractNumId w:val="5"/>
   </w:num>
 </w:numbering>
 </file>
 
 <file path=word/styles.xml><?xml version="1.0" encoding="utf-8"?>
-<w:styles xmlns:r="http://schemas.openxmlformats.org/officeDocument/2006/relationships" xmlns:w="http://schemas.openxmlformats.org/wordprocessingml/2006/main">
+<w:styles xmlns:mc="http://schemas.openxmlformats.org/markup-compatibility/2006" xmlns:r="http://schemas.openxmlformats.org/officeDocument/2006/relationships" xmlns:w="http://schemas.openxmlformats.org/wordprocessingml/2006/main" xmlns:w14="http://schemas.microsoft.com/office/word/2010/wordml" xmlns:w15="http://schemas.microsoft.com/office/word/2012/wordml" mc:Ignorable="w14 w15">
   <w:docDefaults>
     <w:rPrDefault>
       <w:rPr>
@@ -2269,144 +2976,378 @@
       </w:pPr>
     </w:pPrDefault>
   </w:docDefaults>
-  <w:latentStyles w:defLockedState="0" w:defUIPriority="99" w:defSemiHidden="1" w:defUnhideWhenUsed="1" w:defQFormat="0" w:count="267">
-    <w:lsdException w:name="Normal" w:semiHidden="0" w:uiPriority="0" w:unhideWhenUsed="0" w:qFormat="1"/>
-    <w:lsdException w:name="heading 1" w:semiHidden="0" w:uiPriority="9" w:unhideWhenUsed="0" w:qFormat="1"/>
-    <w:lsdException w:name="heading 2" w:uiPriority="9" w:qFormat="1"/>
-    <w:lsdException w:name="heading 3" w:uiPriority="9" w:qFormat="1"/>
-    <w:lsdException w:name="heading 4" w:uiPriority="9" w:qFormat="1"/>
-    <w:lsdException w:name="heading 5" w:uiPriority="9" w:qFormat="1"/>
-    <w:lsdException w:name="heading 6" w:uiPriority="9" w:qFormat="1"/>
-    <w:lsdException w:name="heading 7" w:uiPriority="9" w:qFormat="1"/>
-    <w:lsdException w:name="heading 8" w:uiPriority="9" w:qFormat="1"/>
-    <w:lsdException w:name="heading 9" w:uiPriority="9" w:qFormat="1"/>
-    <w:lsdException w:name="toc 1" w:uiPriority="39"/>
-    <w:lsdException w:name="toc 2" w:uiPriority="39"/>
-    <w:lsdException w:name="toc 3" w:uiPriority="39"/>
-    <w:lsdException w:name="toc 4" w:uiPriority="39"/>
-    <w:lsdException w:name="toc 5" w:uiPriority="39"/>
-    <w:lsdException w:name="toc 6" w:uiPriority="39"/>
-    <w:lsdException w:name="toc 7" w:uiPriority="39"/>
-    <w:lsdException w:name="toc 8" w:uiPriority="39"/>
-    <w:lsdException w:name="toc 9" w:uiPriority="39"/>
-    <w:lsdException w:name="caption" w:uiPriority="35" w:qFormat="1"/>
-    <w:lsdException w:name="Title" w:semiHidden="0" w:uiPriority="10" w:unhideWhenUsed="0" w:qFormat="1"/>
-    <w:lsdException w:name="Default Paragraph Font" w:uiPriority="1"/>
-    <w:lsdException w:name="Subtitle" w:semiHidden="0" w:uiPriority="11" w:unhideWhenUsed="0" w:qFormat="1"/>
-    <w:lsdException w:name="Strong" w:semiHidden="0" w:uiPriority="22" w:unhideWhenUsed="0" w:qFormat="1"/>
-    <w:lsdException w:name="Emphasis" w:semiHidden="0" w:uiPriority="20" w:unhideWhenUsed="0" w:qFormat="1"/>
-    <w:lsdException w:name="Table Grid" w:semiHidden="0" w:uiPriority="59" w:unhideWhenUsed="0"/>
-    <w:lsdException w:name="Placeholder Text" w:unhideWhenUsed="0"/>
-    <w:lsdException w:name="No Spacing" w:semiHidden="0" w:uiPriority="1" w:unhideWhenUsed="0" w:qFormat="1"/>
-    <w:lsdException w:name="Light Shading" w:semiHidden="0" w:uiPriority="60" w:unhideWhenUsed="0"/>
-    <w:lsdException w:name="Light List" w:semiHidden="0" w:uiPriority="61" w:unhideWhenUsed="0"/>
-    <w:lsdException w:name="Light Grid" w:semiHidden="0" w:uiPriority="62" w:unhideWhenUsed="0"/>
-    <w:lsdException w:name="Medium Shading 1" w:semiHidden="0" w:uiPriority="63" w:unhideWhenUsed="0"/>
-    <w:lsdException w:name="Medium Shading 2" w:semiHidden="0" w:uiPriority="64" w:unhideWhenUsed="0"/>
-    <w:lsdException w:name="Medium List 1" w:semiHidden="0" w:uiPriority="65" w:unhideWhenUsed="0"/>
-    <w:lsdException w:name="Medium List 2" w:semiHidden="0" w:uiPriority="66" w:unhideWhenUsed="0"/>
-    <w:lsdException w:name="Medium Grid 1" w:semiHidden="0" w:uiPriority="67" w:unhideWhenUsed="0"/>
-    <w:lsdException w:name="Medium Grid 2" w:semiHidden="0" w:uiPriority="68" w:unhideWhenUsed="0"/>
-    <w:lsdException w:name="Medium Grid 3" w:semiHidden="0" w:uiPriority="69" w:unhideWhenUsed="0"/>
-    <w:lsdException w:name="Dark List" w:semiHidden="0" w:uiPriority="70" w:unhideWhenUsed="0"/>
-    <w:lsdException w:name="Colorful Shading" w:semiHidden="0" w:uiPriority="71" w:unhideWhenUsed="0"/>
-    <w:lsdException w:name="Colorful List" w:semiHidden="0" w:uiPriority="72" w:unhideWhenUsed="0"/>
-    <w:lsdException w:name="Colorful Grid" w:semiHidden="0" w:uiPriority="73" w:unhideWhenUsed="0"/>
-    <w:lsdException w:name="Light Shading Accent 1" w:semiHidden="0" w:uiPriority="60" w:unhideWhenUsed="0"/>
-    <w:lsdException w:name="Light List Accent 1" w:semiHidden="0" w:uiPriority="61" w:unhideWhenUsed="0"/>
-    <w:lsdException w:name="Light Grid Accent 1" w:semiHidden="0" w:uiPriority="62" w:unhideWhenUsed="0"/>
-    <w:lsdException w:name="Medium Shading 1 Accent 1" w:semiHidden="0" w:uiPriority="63" w:unhideWhenUsed="0"/>
-    <w:lsdException w:name="Medium Shading 2 Accent 1" w:semiHidden="0" w:uiPriority="64" w:unhideWhenUsed="0"/>
-    <w:lsdException w:name="Medium List 1 Accent 1" w:semiHidden="0" w:uiPriority="65" w:unhideWhenUsed="0"/>
-    <w:lsdException w:name="Revision" w:unhideWhenUsed="0"/>
-    <w:lsdException w:name="List Paragraph" w:semiHidden="0" w:uiPriority="34" w:unhideWhenUsed="0" w:qFormat="1"/>
-    <w:lsdException w:name="Quote" w:semiHidden="0" w:uiPriority="29" w:unhideWhenUsed="0" w:qFormat="1"/>
-    <w:lsdException w:name="Intense Quote" w:semiHidden="0" w:uiPriority="30" w:unhideWhenUsed="0" w:qFormat="1"/>
-    <w:lsdException w:name="Medium List 2 Accent 1" w:semiHidden="0" w:uiPriority="66" w:unhideWhenUsed="0"/>
-    <w:lsdException w:name="Medium Grid 1 Accent 1" w:semiHidden="0" w:uiPriority="67" w:unhideWhenUsed="0"/>
-    <w:lsdException w:name="Medium Grid 2 Accent 1" w:semiHidden="0" w:uiPriority="68" w:unhideWhenUsed="0"/>
-    <w:lsdException w:name="Medium Grid 3 Accent 1" w:semiHidden="0" w:uiPriority="69" w:unhideWhenUsed="0"/>
-    <w:lsdException w:name="Dark List Accent 1" w:semiHidden="0" w:uiPriority="70" w:unhideWhenUsed="0"/>
-    <w:lsdException w:name="Colorful Shading Accent 1" w:semiHidden="0" w:uiPriority="71" w:unhideWhenUsed="0"/>
-    <w:lsdException w:name="Colorful List Accent 1" w:semiHidden="0" w:uiPriority="72" w:unhideWhenUsed="0"/>
-    <w:lsdException w:name="Colorful Grid Accent 1" w:semiHidden="0" w:uiPriority="73" w:unhideWhenUsed="0"/>
-    <w:lsdException w:name="Light Shading Accent 2" w:semiHidden="0" w:uiPriority="60" w:unhideWhenUsed="0"/>
-    <w:lsdException w:name="Light List Accent 2" w:semiHidden="0" w:uiPriority="61" w:unhideWhenUsed="0"/>
-    <w:lsdException w:name="Light Grid Accent 2" w:semiHidden="0" w:uiPriority="62" w:unhideWhenUsed="0"/>
-    <w:lsdException w:name="Medium Shading 1 Accent 2" w:semiHidden="0" w:uiPriority="63" w:unhideWhenUsed="0"/>
-    <w:lsdException w:name="Medium Shading 2 Accent 2" w:semiHidden="0" w:uiPriority="64" w:unhideWhenUsed="0"/>
-    <w:lsdException w:name="Medium List 1 Accent 2" w:semiHidden="0" w:uiPriority="65" w:unhideWhenUsed="0"/>
-    <w:lsdException w:name="Medium List 2 Accent 2" w:semiHidden="0" w:uiPriority="66" w:unhideWhenUsed="0"/>
-    <w:lsdException w:name="Medium Grid 1 Accent 2" w:semiHidden="0" w:uiPriority="67" w:unhideWhenUsed="0"/>
-    <w:lsdException w:name="Medium Grid 2 Accent 2" w:semiHidden="0" w:uiPriority="68" w:unhideWhenUsed="0"/>
-    <w:lsdException w:name="Medium Grid 3 Accent 2" w:semiHidden="0" w:uiPriority="69" w:unhideWhenUsed="0"/>
-    <w:lsdException w:name="Dark List Accent 2" w:semiHidden="0" w:uiPriority="70" w:unhideWhenUsed="0"/>
-    <w:lsdException w:name="Colorful Shading Accent 2" w:semiHidden="0" w:uiPriority="71" w:unhideWhenUsed="0"/>
-    <w:lsdException w:name="Colorful List Accent 2" w:semiHidden="0" w:uiPriority="72" w:unhideWhenUsed="0"/>
-    <w:lsdException w:name="Colorful Grid Accent 2" w:semiHidden="0" w:uiPriority="73" w:unhideWhenUsed="0"/>
-    <w:lsdException w:name="Light Shading Accent 3" w:semiHidden="0" w:uiPriority="60" w:unhideWhenUsed="0"/>
-    <w:lsdException w:name="Light List Accent 3" w:semiHidden="0" w:uiPriority="61" w:unhideWhenUsed="0"/>
-    <w:lsdException w:name="Light Grid Accent 3" w:semiHidden="0" w:uiPriority="62" w:unhideWhenUsed="0"/>
-    <w:lsdException w:name="Medium Shading 1 Accent 3" w:semiHidden="0" w:uiPriority="63" w:unhideWhenUsed="0"/>
-    <w:lsdException w:name="Medium Shading 2 Accent 3" w:semiHidden="0" w:uiPriority="64" w:unhideWhenUsed="0"/>
-    <w:lsdException w:name="Medium List 1 Accent 3" w:semiHidden="0" w:uiPriority="65" w:unhideWhenUsed="0"/>
-    <w:lsdException w:name="Medium List 2 Accent 3" w:semiHidden="0" w:uiPriority="66" w:unhideWhenUsed="0"/>
-    <w:lsdException w:name="Medium Grid 1 Accent 3" w:semiHidden="0" w:uiPriority="67" w:unhideWhenUsed="0"/>
-    <w:lsdException w:name="Medium Grid 2 Accent 3" w:semiHidden="0" w:uiPriority="68" w:unhideWhenUsed="0"/>
-    <w:lsdException w:name="Medium Grid 3 Accent 3" w:semiHidden="0" w:uiPriority="69" w:unhideWhenUsed="0"/>
-    <w:lsdException w:name="Dark List Accent 3" w:semiHidden="0" w:uiPriority="70" w:unhideWhenUsed="0"/>
-    <w:lsdException w:name="Colorful Shading Accent 3" w:semiHidden="0" w:uiPriority="71" w:unhideWhenUsed="0"/>
-    <w:lsdException w:name="Colorful List Accent 3" w:semiHidden="0" w:uiPriority="72" w:unhideWhenUsed="0"/>
-    <w:lsdException w:name="Colorful Grid Accent 3" w:semiHidden="0" w:uiPriority="73" w:unhideWhenUsed="0"/>
-    <w:lsdException w:name="Light Shading Accent 4" w:semiHidden="0" w:uiPriority="60" w:unhideWhenUsed="0"/>
-    <w:lsdException w:name="Light List Accent 4" w:semiHidden="0" w:uiPriority="61" w:unhideWhenUsed="0"/>
-    <w:lsdException w:name="Light Grid Accent 4" w:semiHidden="0" w:uiPriority="62" w:unhideWhenUsed="0"/>
-    <w:lsdException w:name="Medium Shading 1 Accent 4" w:semiHidden="0" w:uiPriority="63" w:unhideWhenUsed="0"/>
-    <w:lsdException w:name="Medium Shading 2 Accent 4" w:semiHidden="0" w:uiPriority="64" w:unhideWhenUsed="0"/>
-    <w:lsdException w:name="Medium List 1 Accent 4" w:semiHidden="0" w:uiPriority="65" w:unhideWhenUsed="0"/>
-    <w:lsdException w:name="Medium List 2 Accent 4" w:semiHidden="0" w:uiPriority="66" w:unhideWhenUsed="0"/>
-    <w:lsdException w:name="Medium Grid 1 Accent 4" w:semiHidden="0" w:uiPriority="67" w:unhideWhenUsed="0"/>
-    <w:lsdException w:name="Medium Grid 2 Accent 4" w:semiHidden="0" w:uiPriority="68" w:unhideWhenUsed="0"/>
-    <w:lsdException w:name="Medium Grid 3 Accent 4" w:semiHidden="0" w:uiPriority="69" w:unhideWhenUsed="0"/>
-    <w:lsdException w:name="Dark List Accent 4" w:semiHidden="0" w:uiPriority="70" w:unhideWhenUsed="0"/>
-    <w:lsdException w:name="Colorful Shading Accent 4" w:semiHidden="0" w:uiPriority="71" w:unhideWhenUsed="0"/>
-    <w:lsdException w:name="Colorful List Accent 4" w:semiHidden="0" w:uiPriority="72" w:unhideWhenUsed="0"/>
-    <w:lsdException w:name="Colorful Grid Accent 4" w:semiHidden="0" w:uiPriority="73" w:unhideWhenUsed="0"/>
-    <w:lsdException w:name="Light Shading Accent 5" w:semiHidden="0" w:uiPriority="60" w:unhideWhenUsed="0"/>
-    <w:lsdException w:name="Light List Accent 5" w:semiHidden="0" w:uiPriority="61" w:unhideWhenUsed="0"/>
-    <w:lsdException w:name="Light Grid Accent 5" w:semiHidden="0" w:uiPriority="62" w:unhideWhenUsed="0"/>
-    <w:lsdException w:name="Medium Shading 1 Accent 5" w:semiHidden="0" w:uiPriority="63" w:unhideWhenUsed="0"/>
-    <w:lsdException w:name="Medium Shading 2 Accent 5" w:semiHidden="0" w:uiPriority="64" w:unhideWhenUsed="0"/>
-    <w:lsdException w:name="Medium List 1 Accent 5" w:semiHidden="0" w:uiPriority="65" w:unhideWhenUsed="0"/>
-    <w:lsdException w:name="Medium List 2 Accent 5" w:semiHidden="0" w:uiPriority="66" w:unhideWhenUsed="0"/>
-    <w:lsdException w:name="Medium Grid 1 Accent 5" w:semiHidden="0" w:uiPriority="67" w:unhideWhenUsed="0"/>
-    <w:lsdException w:name="Medium Grid 2 Accent 5" w:semiHidden="0" w:uiPriority="68" w:unhideWhenUsed="0"/>
-    <w:lsdException w:name="Medium Grid 3 Accent 5" w:semiHidden="0" w:uiPriority="69" w:unhideWhenUsed="0"/>
-    <w:lsdException w:name="Dark List Accent 5" w:semiHidden="0" w:uiPriority="70" w:unhideWhenUsed="0"/>
-    <w:lsdException w:name="Colorful Shading Accent 5" w:semiHidden="0" w:uiPriority="71" w:unhideWhenUsed="0"/>
-    <w:lsdException w:name="Colorful List Accent 5" w:semiHidden="0" w:uiPriority="72" w:unhideWhenUsed="0"/>
-    <w:lsdException w:name="Colorful Grid Accent 5" w:semiHidden="0" w:uiPriority="73" w:unhideWhenUsed="0"/>
-    <w:lsdException w:name="Light Shading Accent 6" w:semiHidden="0" w:uiPriority="60" w:unhideWhenUsed="0"/>
-    <w:lsdException w:name="Light List Accent 6" w:semiHidden="0" w:uiPriority="61" w:unhideWhenUsed="0"/>
-    <w:lsdException w:name="Light Grid Accent 6" w:semiHidden="0" w:uiPriority="62" w:unhideWhenUsed="0"/>
-    <w:lsdException w:name="Medium Shading 1 Accent 6" w:semiHidden="0" w:uiPriority="63" w:unhideWhenUsed="0"/>
-    <w:lsdException w:name="Medium Shading 2 Accent 6" w:semiHidden="0" w:uiPriority="64" w:unhideWhenUsed="0"/>
-    <w:lsdException w:name="Medium List 1 Accent 6" w:semiHidden="0" w:uiPriority="65" w:unhideWhenUsed="0"/>
-    <w:lsdException w:name="Medium List 2 Accent 6" w:semiHidden="0" w:uiPriority="66" w:unhideWhenUsed="0"/>
-    <w:lsdException w:name="Medium Grid 1 Accent 6" w:semiHidden="0" w:uiPriority="67" w:unhideWhenUsed="0"/>
-    <w:lsdException w:name="Medium Grid 2 Accent 6" w:semiHidden="0" w:uiPriority="68" w:unhideWhenUsed="0"/>
-    <w:lsdException w:name="Medium Grid 3 Accent 6" w:semiHidden="0" w:uiPriority="69" w:unhideWhenUsed="0"/>
-    <w:lsdException w:name="Dark List Accent 6" w:semiHidden="0" w:uiPriority="70" w:unhideWhenUsed="0"/>
-    <w:lsdException w:name="Colorful Shading Accent 6" w:semiHidden="0" w:uiPriority="71" w:unhideWhenUsed="0"/>
-    <w:lsdException w:name="Colorful List Accent 6" w:semiHidden="0" w:uiPriority="72" w:unhideWhenUsed="0"/>
-    <w:lsdException w:name="Colorful Grid Accent 6" w:semiHidden="0" w:uiPriority="73" w:unhideWhenUsed="0"/>
-    <w:lsdException w:name="Subtle Emphasis" w:semiHidden="0" w:uiPriority="19" w:unhideWhenUsed="0" w:qFormat="1"/>
-    <w:lsdException w:name="Intense Emphasis" w:semiHidden="0" w:uiPriority="21" w:unhideWhenUsed="0" w:qFormat="1"/>
-    <w:lsdException w:name="Subtle Reference" w:semiHidden="0" w:uiPriority="31" w:unhideWhenUsed="0" w:qFormat="1"/>
-    <w:lsdException w:name="Intense Reference" w:semiHidden="0" w:uiPriority="32" w:unhideWhenUsed="0" w:qFormat="1"/>
-    <w:lsdException w:name="Book Title" w:semiHidden="0" w:uiPriority="33" w:unhideWhenUsed="0" w:qFormat="1"/>
-    <w:lsdException w:name="Bibliography" w:uiPriority="37"/>
-    <w:lsdException w:name="TOC Heading" w:uiPriority="39" w:qFormat="1"/>
+  <w:latentStyles w:defLockedState="0" w:defUIPriority="99" w:defSemiHidden="0" w:defUnhideWhenUsed="0" w:defQFormat="0" w:count="371">
+    <w:lsdException w:name="Normal" w:uiPriority="0" w:qFormat="1"/>
+    <w:lsdException w:name="heading 1" w:uiPriority="9" w:qFormat="1"/>
+    <w:lsdException w:name="heading 2" w:semiHidden="1" w:uiPriority="9" w:unhideWhenUsed="1" w:qFormat="1"/>
+    <w:lsdException w:name="heading 3" w:semiHidden="1" w:uiPriority="9" w:unhideWhenUsed="1" w:qFormat="1"/>
+    <w:lsdException w:name="heading 4" w:semiHidden="1" w:uiPriority="9" w:unhideWhenUsed="1" w:qFormat="1"/>
+    <w:lsdException w:name="heading 5" w:semiHidden="1" w:uiPriority="9" w:unhideWhenUsed="1" w:qFormat="1"/>
+    <w:lsdException w:name="heading 6" w:semiHidden="1" w:uiPriority="9" w:unhideWhenUsed="1" w:qFormat="1"/>
+    <w:lsdException w:name="heading 7" w:semiHidden="1" w:uiPriority="9" w:unhideWhenUsed="1" w:qFormat="1"/>
+    <w:lsdException w:name="heading 8" w:semiHidden="1" w:uiPriority="9" w:unhideWhenUsed="1" w:qFormat="1"/>
+    <w:lsdException w:name="heading 9" w:semiHidden="1" w:uiPriority="9" w:unhideWhenUsed="1" w:qFormat="1"/>
+    <w:lsdException w:name="index 1" w:semiHidden="1" w:unhideWhenUsed="1"/>
+    <w:lsdException w:name="index 2" w:semiHidden="1" w:unhideWhenUsed="1"/>
+    <w:lsdException w:name="index 3" w:semiHidden="1" w:unhideWhenUsed="1"/>
+    <w:lsdException w:name="index 4" w:semiHidden="1" w:unhideWhenUsed="1"/>
+    <w:lsdException w:name="index 5" w:semiHidden="1" w:unhideWhenUsed="1"/>
+    <w:lsdException w:name="index 6" w:semiHidden="1" w:unhideWhenUsed="1"/>
+    <w:lsdException w:name="index 7" w:semiHidden="1" w:unhideWhenUsed="1"/>
+    <w:lsdException w:name="index 8" w:semiHidden="1" w:unhideWhenUsed="1"/>
+    <w:lsdException w:name="index 9" w:semiHidden="1" w:unhideWhenUsed="1"/>
+    <w:lsdException w:name="toc 1" w:semiHidden="1" w:uiPriority="39" w:unhideWhenUsed="1"/>
+    <w:lsdException w:name="toc 2" w:semiHidden="1" w:uiPriority="39" w:unhideWhenUsed="1"/>
+    <w:lsdException w:name="toc 3" w:semiHidden="1" w:uiPriority="39" w:unhideWhenUsed="1"/>
+    <w:lsdException w:name="toc 4" w:semiHidden="1" w:uiPriority="39" w:unhideWhenUsed="1"/>
+    <w:lsdException w:name="toc 5" w:semiHidden="1" w:uiPriority="39" w:unhideWhenUsed="1"/>
+    <w:lsdException w:name="toc 6" w:semiHidden="1" w:uiPriority="39" w:unhideWhenUsed="1"/>
+    <w:lsdException w:name="toc 7" w:semiHidden="1" w:uiPriority="39" w:unhideWhenUsed="1"/>
+    <w:lsdException w:name="toc 8" w:semiHidden="1" w:uiPriority="39" w:unhideWhenUsed="1"/>
+    <w:lsdException w:name="toc 9" w:semiHidden="1" w:uiPriority="39" w:unhideWhenUsed="1"/>
+    <w:lsdException w:name="Normal Indent" w:semiHidden="1" w:unhideWhenUsed="1"/>
+    <w:lsdException w:name="footnote text" w:semiHidden="1" w:unhideWhenUsed="1"/>
+    <w:lsdException w:name="annotation text" w:semiHidden="1" w:unhideWhenUsed="1"/>
+    <w:lsdException w:name="header" w:semiHidden="1" w:unhideWhenUsed="1"/>
+    <w:lsdException w:name="footer" w:semiHidden="1" w:unhideWhenUsed="1"/>
+    <w:lsdException w:name="index heading" w:semiHidden="1" w:unhideWhenUsed="1"/>
+    <w:lsdException w:name="caption" w:semiHidden="1" w:uiPriority="35" w:unhideWhenUsed="1" w:qFormat="1"/>
+    <w:lsdException w:name="table of figures" w:semiHidden="1" w:unhideWhenUsed="1"/>
+    <w:lsdException w:name="envelope address" w:semiHidden="1" w:unhideWhenUsed="1"/>
+    <w:lsdException w:name="envelope return" w:semiHidden="1" w:unhideWhenUsed="1"/>
+    <w:lsdException w:name="footnote reference" w:semiHidden="1" w:unhideWhenUsed="1"/>
+    <w:lsdException w:name="annotation reference" w:semiHidden="1" w:unhideWhenUsed="1"/>
+    <w:lsdException w:name="line number" w:semiHidden="1" w:unhideWhenUsed="1"/>
+    <w:lsdException w:name="page number" w:semiHidden="1" w:unhideWhenUsed="1"/>
+    <w:lsdException w:name="endnote reference" w:semiHidden="1" w:unhideWhenUsed="1"/>
+    <w:lsdException w:name="endnote text" w:semiHidden="1" w:unhideWhenUsed="1"/>
+    <w:lsdException w:name="table of authorities" w:semiHidden="1" w:unhideWhenUsed="1"/>
+    <w:lsdException w:name="macro" w:semiHidden="1" w:unhideWhenUsed="1"/>
+    <w:lsdException w:name="toa heading" w:semiHidden="1" w:unhideWhenUsed="1"/>
+    <w:lsdException w:name="List" w:semiHidden="1" w:unhideWhenUsed="1"/>
+    <w:lsdException w:name="List Bullet" w:semiHidden="1" w:unhideWhenUsed="1"/>
+    <w:lsdException w:name="List Number" w:semiHidden="1" w:unhideWhenUsed="1"/>
+    <w:lsdException w:name="List 2" w:semiHidden="1" w:unhideWhenUsed="1"/>
+    <w:lsdException w:name="List 3" w:semiHidden="1" w:unhideWhenUsed="1"/>
+    <w:lsdException w:name="List 4" w:semiHidden="1" w:unhideWhenUsed="1"/>
+    <w:lsdException w:name="List 5" w:semiHidden="1" w:unhideWhenUsed="1"/>
+    <w:lsdException w:name="List Bullet 2" w:semiHidden="1" w:unhideWhenUsed="1"/>
+    <w:lsdException w:name="List Bullet 3" w:semiHidden="1" w:unhideWhenUsed="1"/>
+    <w:lsdException w:name="List Bullet 4" w:semiHidden="1" w:unhideWhenUsed="1"/>
+    <w:lsdException w:name="List Bullet 5" w:semiHidden="1" w:unhideWhenUsed="1"/>
+    <w:lsdException w:name="List Number 2" w:semiHidden="1" w:unhideWhenUsed="1"/>
+    <w:lsdException w:name="List Number 3" w:semiHidden="1" w:unhideWhenUsed="1"/>
+    <w:lsdException w:name="List Number 4" w:semiHidden="1" w:unhideWhenUsed="1"/>
+    <w:lsdException w:name="List Number 5" w:semiHidden="1" w:unhideWhenUsed="1"/>
+    <w:lsdException w:name="Title" w:uiPriority="10" w:qFormat="1"/>
+    <w:lsdException w:name="Closing" w:semiHidden="1" w:unhideWhenUsed="1"/>
+    <w:lsdException w:name="Signature" w:semiHidden="1" w:unhideWhenUsed="1"/>
+    <w:lsdException w:name="Default Paragraph Font" w:semiHidden="1" w:uiPriority="1" w:unhideWhenUsed="1"/>
+    <w:lsdException w:name="Body Text" w:semiHidden="1" w:unhideWhenUsed="1"/>
+    <w:lsdException w:name="Body Text Indent" w:semiHidden="1" w:unhideWhenUsed="1"/>
+    <w:lsdException w:name="List Continue" w:semiHidden="1" w:unhideWhenUsed="1"/>
+    <w:lsdException w:name="List Continue 2" w:semiHidden="1" w:unhideWhenUsed="1"/>
+    <w:lsdException w:name="List Continue 3" w:semiHidden="1" w:unhideWhenUsed="1"/>
+    <w:lsdException w:name="List Continue 4" w:semiHidden="1" w:unhideWhenUsed="1"/>
+    <w:lsdException w:name="List Continue 5" w:semiHidden="1" w:unhideWhenUsed="1"/>
+    <w:lsdException w:name="Message Header" w:semiHidden="1" w:unhideWhenUsed="1"/>
+    <w:lsdException w:name="Subtitle" w:uiPriority="11" w:qFormat="1"/>
+    <w:lsdException w:name="Salutation" w:semiHidden="1" w:unhideWhenUsed="1"/>
+    <w:lsdException w:name="Date" w:semiHidden="1" w:unhideWhenUsed="1"/>
+    <w:lsdException w:name="Body Text First Indent" w:semiHidden="1" w:unhideWhenUsed="1"/>
+    <w:lsdException w:name="Body Text First Indent 2" w:semiHidden="1" w:unhideWhenUsed="1"/>
+    <w:lsdException w:name="Note Heading" w:semiHidden="1" w:unhideWhenUsed="1"/>
+    <w:lsdException w:name="Body Text 2" w:semiHidden="1" w:unhideWhenUsed="1"/>
+    <w:lsdException w:name="Body Text 3" w:semiHidden="1" w:unhideWhenUsed="1"/>
+    <w:lsdException w:name="Body Text Indent 2" w:semiHidden="1" w:unhideWhenUsed="1"/>
+    <w:lsdException w:name="Body Text Indent 3" w:semiHidden="1" w:unhideWhenUsed="1"/>
+    <w:lsdException w:name="Block Text" w:semiHidden="1" w:unhideWhenUsed="1"/>
+    <w:lsdException w:name="Hyperlink" w:semiHidden="1" w:unhideWhenUsed="1"/>
+    <w:lsdException w:name="FollowedHyperlink" w:semiHidden="1" w:unhideWhenUsed="1"/>
+    <w:lsdException w:name="Strong" w:uiPriority="22" w:qFormat="1"/>
+    <w:lsdException w:name="Emphasis" w:uiPriority="20" w:qFormat="1"/>
+    <w:lsdException w:name="Document Map" w:semiHidden="1" w:unhideWhenUsed="1"/>
+    <w:lsdException w:name="Plain Text" w:semiHidden="1" w:unhideWhenUsed="1"/>
+    <w:lsdException w:name="E-mail Signature" w:semiHidden="1" w:unhideWhenUsed="1"/>
+    <w:lsdException w:name="HTML Top of Form" w:semiHidden="1" w:unhideWhenUsed="1"/>
+    <w:lsdException w:name="HTML Bottom of Form" w:semiHidden="1" w:unhideWhenUsed="1"/>
+    <w:lsdException w:name="Normal (Web)" w:semiHidden="1" w:unhideWhenUsed="1"/>
+    <w:lsdException w:name="HTML Acronym" w:semiHidden="1" w:unhideWhenUsed="1"/>
+    <w:lsdException w:name="HTML Address" w:semiHidden="1" w:unhideWhenUsed="1"/>
+    <w:lsdException w:name="HTML Cite" w:semiHidden="1" w:unhideWhenUsed="1"/>
+    <w:lsdException w:name="HTML Code" w:semiHidden="1" w:unhideWhenUsed="1"/>
+    <w:lsdException w:name="HTML Definition" w:semiHidden="1" w:unhideWhenUsed="1"/>
+    <w:lsdException w:name="HTML Keyboard" w:semiHidden="1" w:unhideWhenUsed="1"/>
+    <w:lsdException w:name="HTML Preformatted" w:semiHidden="1" w:unhideWhenUsed="1"/>
+    <w:lsdException w:name="HTML Sample" w:semiHidden="1" w:unhideWhenUsed="1"/>
+    <w:lsdException w:name="HTML Typewriter" w:semiHidden="1" w:unhideWhenUsed="1"/>
+    <w:lsdException w:name="HTML Variable" w:semiHidden="1" w:unhideWhenUsed="1"/>
+    <w:lsdException w:name="Normal Table" w:semiHidden="1" w:unhideWhenUsed="1"/>
+    <w:lsdException w:name="annotation subject" w:semiHidden="1" w:unhideWhenUsed="1"/>
+    <w:lsdException w:name="No List" w:semiHidden="1" w:unhideWhenUsed="1"/>
+    <w:lsdException w:name="Outline List 1" w:semiHidden="1" w:unhideWhenUsed="1"/>
+    <w:lsdException w:name="Outline List 2" w:semiHidden="1" w:unhideWhenUsed="1"/>
+    <w:lsdException w:name="Outline List 3" w:semiHidden="1" w:unhideWhenUsed="1"/>
+    <w:lsdException w:name="Table Simple 1" w:semiHidden="1" w:unhideWhenUsed="1"/>
+    <w:lsdException w:name="Table Simple 2" w:semiHidden="1" w:unhideWhenUsed="1"/>
+    <w:lsdException w:name="Table Simple 3" w:semiHidden="1" w:unhideWhenUsed="1"/>
+    <w:lsdException w:name="Table Classic 1" w:semiHidden="1" w:unhideWhenUsed="1"/>
+    <w:lsdException w:name="Table Classic 2" w:semiHidden="1" w:unhideWhenUsed="1"/>
+    <w:lsdException w:name="Table Classic 3" w:semiHidden="1" w:unhideWhenUsed="1"/>
+    <w:lsdException w:name="Table Classic 4" w:semiHidden="1" w:unhideWhenUsed="1"/>
+    <w:lsdException w:name="Table Colorful 1" w:semiHidden="1" w:unhideWhenUsed="1"/>
+    <w:lsdException w:name="Table Colorful 2" w:semiHidden="1" w:unhideWhenUsed="1"/>
+    <w:lsdException w:name="Table Colorful 3" w:semiHidden="1" w:unhideWhenUsed="1"/>
+    <w:lsdException w:name="Table Columns 1" w:semiHidden="1" w:unhideWhenUsed="1"/>
+    <w:lsdException w:name="Table Columns 2" w:semiHidden="1" w:unhideWhenUsed="1"/>
+    <w:lsdException w:name="Table Columns 3" w:semiHidden="1" w:unhideWhenUsed="1"/>
+    <w:lsdException w:name="Table Columns 4" w:semiHidden="1" w:unhideWhenUsed="1"/>
+    <w:lsdException w:name="Table Columns 5" w:semiHidden="1" w:unhideWhenUsed="1"/>
+    <w:lsdException w:name="Table Grid 1" w:semiHidden="1" w:unhideWhenUsed="1"/>
+    <w:lsdException w:name="Table Grid 2" w:semiHidden="1" w:unhideWhenUsed="1"/>
+    <w:lsdException w:name="Table Grid 3" w:semiHidden="1" w:unhideWhenUsed="1"/>
+    <w:lsdException w:name="Table Grid 4" w:semiHidden="1" w:unhideWhenUsed="1"/>
+    <w:lsdException w:name="Table Grid 5" w:semiHidden="1" w:unhideWhenUsed="1"/>
+    <w:lsdException w:name="Table Grid 6" w:semiHidden="1" w:unhideWhenUsed="1"/>
+    <w:lsdException w:name="Table Grid 7" w:semiHidden="1" w:unhideWhenUsed="1"/>
+    <w:lsdException w:name="Table Grid 8" w:semiHidden="1" w:unhideWhenUsed="1"/>
+    <w:lsdException w:name="Table List 1" w:semiHidden="1" w:unhideWhenUsed="1"/>
+    <w:lsdException w:name="Table List 2" w:semiHidden="1" w:unhideWhenUsed="1"/>
+    <w:lsdException w:name="Table List 3" w:semiHidden="1" w:unhideWhenUsed="1"/>
+    <w:lsdException w:name="Table List 4" w:semiHidden="1" w:unhideWhenUsed="1"/>
+    <w:lsdException w:name="Table List 5" w:semiHidden="1" w:unhideWhenUsed="1"/>
+    <w:lsdException w:name="Table List 6" w:semiHidden="1" w:unhideWhenUsed="1"/>
+    <w:lsdException w:name="Table List 7" w:semiHidden="1" w:unhideWhenUsed="1"/>
+    <w:lsdException w:name="Table List 8" w:semiHidden="1" w:unhideWhenUsed="1"/>
+    <w:lsdException w:name="Table 3D effects 1" w:semiHidden="1" w:unhideWhenUsed="1"/>
+    <w:lsdException w:name="Table 3D effects 2" w:semiHidden="1" w:unhideWhenUsed="1"/>
+    <w:lsdException w:name="Table 3D effects 3" w:semiHidden="1" w:unhideWhenUsed="1"/>
+    <w:lsdException w:name="Table Contemporary" w:semiHidden="1" w:unhideWhenUsed="1"/>
+    <w:lsdException w:name="Table Elegant" w:semiHidden="1" w:unhideWhenUsed="1"/>
+    <w:lsdException w:name="Table Professional" w:semiHidden="1" w:unhideWhenUsed="1"/>
+    <w:lsdException w:name="Table Subtle 1" w:semiHidden="1" w:unhideWhenUsed="1"/>
+    <w:lsdException w:name="Table Subtle 2" w:semiHidden="1" w:unhideWhenUsed="1"/>
+    <w:lsdException w:name="Table Web 1" w:semiHidden="1" w:unhideWhenUsed="1"/>
+    <w:lsdException w:name="Table Web 2" w:semiHidden="1" w:unhideWhenUsed="1"/>
+    <w:lsdException w:name="Table Web 3" w:semiHidden="1" w:unhideWhenUsed="1"/>
+    <w:lsdException w:name="Balloon Text" w:semiHidden="1" w:unhideWhenUsed="1"/>
+    <w:lsdException w:name="Table Grid" w:uiPriority="59"/>
+    <w:lsdException w:name="Table Theme" w:semiHidden="1" w:unhideWhenUsed="1"/>
+    <w:lsdException w:name="Placeholder Text" w:semiHidden="1"/>
+    <w:lsdException w:name="No Spacing" w:uiPriority="1" w:qFormat="1"/>
+    <w:lsdException w:name="Light Shading" w:uiPriority="60"/>
+    <w:lsdException w:name="Light List" w:uiPriority="61"/>
+    <w:lsdException w:name="Light Grid" w:uiPriority="62"/>
+    <w:lsdException w:name="Medium Shading 1" w:uiPriority="63"/>
+    <w:lsdException w:name="Medium Shading 2" w:uiPriority="64"/>
+    <w:lsdException w:name="Medium List 1" w:uiPriority="65"/>
+    <w:lsdException w:name="Medium List 2" w:uiPriority="66"/>
+    <w:lsdException w:name="Medium Grid 1" w:uiPriority="67"/>
+    <w:lsdException w:name="Medium Grid 2" w:uiPriority="68"/>
+    <w:lsdException w:name="Medium Grid 3" w:uiPriority="69"/>
+    <w:lsdException w:name="Dark List" w:uiPriority="70"/>
+    <w:lsdException w:name="Colorful Shading" w:uiPriority="71"/>
+    <w:lsdException w:name="Colorful List" w:uiPriority="72"/>
+    <w:lsdException w:name="Colorful Grid" w:uiPriority="73"/>
+    <w:lsdException w:name="Light Shading Accent 1" w:uiPriority="60"/>
+    <w:lsdException w:name="Light List Accent 1" w:uiPriority="61"/>
+    <w:lsdException w:name="Light Grid Accent 1" w:uiPriority="62"/>
+    <w:lsdException w:name="Medium Shading 1 Accent 1" w:uiPriority="63"/>
+    <w:lsdException w:name="Medium Shading 2 Accent 1" w:uiPriority="64"/>
+    <w:lsdException w:name="Medium List 1 Accent 1" w:uiPriority="65"/>
+    <w:lsdException w:name="Revision" w:semiHidden="1"/>
+    <w:lsdException w:name="List Paragraph" w:uiPriority="34" w:qFormat="1"/>
+    <w:lsdException w:name="Quote" w:uiPriority="29" w:qFormat="1"/>
+    <w:lsdException w:name="Intense Quote" w:uiPriority="30" w:qFormat="1"/>
+    <w:lsdException w:name="Medium List 2 Accent 1" w:uiPriority="66"/>
+    <w:lsdException w:name="Medium Grid 1 Accent 1" w:uiPriority="67"/>
+    <w:lsdException w:name="Medium Grid 2 Accent 1" w:uiPriority="68"/>
+    <w:lsdException w:name="Medium Grid 3 Accent 1" w:uiPriority="69"/>
+    <w:lsdException w:name="Dark List Accent 1" w:uiPriority="70"/>
+    <w:lsdException w:name="Colorful Shading Accent 1" w:uiPriority="71"/>
+    <w:lsdException w:name="Colorful List Accent 1" w:uiPriority="72"/>
+    <w:lsdException w:name="Colorful Grid Accent 1" w:uiPriority="73"/>
+    <w:lsdException w:name="Light Shading Accent 2" w:uiPriority="60"/>
+    <w:lsdException w:name="Light List Accent 2" w:uiPriority="61"/>
+    <w:lsdException w:name="Light Grid Accent 2" w:uiPriority="62"/>
+    <w:lsdException w:name="Medium Shading 1 Accent 2" w:uiPriority="63"/>
+    <w:lsdException w:name="Medium Shading 2 Accent 2" w:uiPriority="64"/>
+    <w:lsdException w:name="Medium List 1 Accent 2" w:uiPriority="65"/>
+    <w:lsdException w:name="Medium List 2 Accent 2" w:uiPriority="66"/>
+    <w:lsdException w:name="Medium Grid 1 Accent 2" w:uiPriority="67"/>
+    <w:lsdException w:name="Medium Grid 2 Accent 2" w:uiPriority="68"/>
+    <w:lsdException w:name="Medium Grid 3 Accent 2" w:uiPriority="69"/>
+    <w:lsdException w:name="Dark List Accent 2" w:uiPriority="70"/>
+    <w:lsdException w:name="Colorful Shading Accent 2" w:uiPriority="71"/>
+    <w:lsdException w:name="Colorful List Accent 2" w:uiPriority="72"/>
+    <w:lsdException w:name="Colorful Grid Accent 2" w:uiPriority="73"/>
+    <w:lsdException w:name="Light Shading Accent 3" w:uiPriority="60"/>
+    <w:lsdException w:name="Light List Accent 3" w:uiPriority="61"/>
+    <w:lsdException w:name="Light Grid Accent 3" w:uiPriority="62"/>
+    <w:lsdException w:name="Medium Shading 1 Accent 3" w:uiPriority="63"/>
+    <w:lsdException w:name="Medium Shading 2 Accent 3" w:uiPriority="64"/>
+    <w:lsdException w:name="Medium List 1 Accent 3" w:uiPriority="65"/>
+    <w:lsdException w:name="Medium List 2 Accent 3" w:uiPriority="66"/>
+    <w:lsdException w:name="Medium Grid 1 Accent 3" w:uiPriority="67"/>
+    <w:lsdException w:name="Medium Grid 2 Accent 3" w:uiPriority="68"/>
+    <w:lsdException w:name="Medium Grid 3 Accent 3" w:uiPriority="69"/>
+    <w:lsdException w:name="Dark List Accent 3" w:uiPriority="70"/>
+    <w:lsdException w:name="Colorful Shading Accent 3" w:uiPriority="71"/>
+    <w:lsdException w:name="Colorful List Accent 3" w:uiPriority="72"/>
+    <w:lsdException w:name="Colorful Grid Accent 3" w:uiPriority="73"/>
+    <w:lsdException w:name="Light Shading Accent 4" w:uiPriority="60"/>
+    <w:lsdException w:name="Light List Accent 4" w:uiPriority="61"/>
+    <w:lsdException w:name="Light Grid Accent 4" w:uiPriority="62"/>
+    <w:lsdException w:name="Medium Shading 1 Accent 4" w:uiPriority="63"/>
+    <w:lsdException w:name="Medium Shading 2 Accent 4" w:uiPriority="64"/>
+    <w:lsdException w:name="Medium List 1 Accent 4" w:uiPriority="65"/>
+    <w:lsdException w:name="Medium List 2 Accent 4" w:uiPriority="66"/>
+    <w:lsdException w:name="Medium Grid 1 Accent 4" w:uiPriority="67"/>
+    <w:lsdException w:name="Medium Grid 2 Accent 4" w:uiPriority="68"/>
+    <w:lsdException w:name="Medium Grid 3 Accent 4" w:uiPriority="69"/>
+    <w:lsdException w:name="Dark List Accent 4" w:uiPriority="70"/>
+    <w:lsdException w:name="Colorful Shading Accent 4" w:uiPriority="71"/>
+    <w:lsdException w:name="Colorful List Accent 4" w:uiPriority="72"/>
+    <w:lsdException w:name="Colorful Grid Accent 4" w:uiPriority="73"/>
+    <w:lsdException w:name="Light Shading Accent 5" w:uiPriority="60"/>
+    <w:lsdException w:name="Light List Accent 5" w:uiPriority="61"/>
+    <w:lsdException w:name="Light Grid Accent 5" w:uiPriority="62"/>
+    <w:lsdException w:name="Medium Shading 1 Accent 5" w:uiPriority="63"/>
+    <w:lsdException w:name="Medium Shading 2 Accent 5" w:uiPriority="64"/>
+    <w:lsdException w:name="Medium List 1 Accent 5" w:uiPriority="65"/>
+    <w:lsdException w:name="Medium List 2 Accent 5" w:uiPriority="66"/>
+    <w:lsdException w:name="Medium Grid 1 Accent 5" w:uiPriority="67"/>
+    <w:lsdException w:name="Medium Grid 2 Accent 5" w:uiPriority="68"/>
+    <w:lsdException w:name="Medium Grid 3 Accent 5" w:uiPriority="69"/>
+    <w:lsdException w:name="Dark List Accent 5" w:uiPriority="70"/>
+    <w:lsdException w:name="Colorful Shading Accent 5" w:uiPriority="71"/>
+    <w:lsdException w:name="Colorful List Accent 5" w:uiPriority="72"/>
+    <w:lsdException w:name="Colorful Grid Accent 5" w:uiPriority="73"/>
+    <w:lsdException w:name="Light Shading Accent 6" w:uiPriority="60"/>
+    <w:lsdException w:name="Light List Accent 6" w:uiPriority="61"/>
+    <w:lsdException w:name="Light Grid Accent 6" w:uiPriority="62"/>
+    <w:lsdException w:name="Medium Shading 1 Accent 6" w:uiPriority="63"/>
+    <w:lsdException w:name="Medium Shading 2 Accent 6" w:uiPriority="64"/>
+    <w:lsdException w:name="Medium List 1 Accent 6" w:uiPriority="65"/>
+    <w:lsdException w:name="Medium List 2 Accent 6" w:uiPriority="66"/>
+    <w:lsdException w:name="Medium Grid 1 Accent 6" w:uiPriority="67"/>
+    <w:lsdException w:name="Medium Grid 2 Accent 6" w:uiPriority="68"/>
+    <w:lsdException w:name="Medium Grid 3 Accent 6" w:uiPriority="69"/>
+    <w:lsdException w:name="Dark List Accent 6" w:uiPriority="70"/>
+    <w:lsdException w:name="Colorful Shading Accent 6" w:uiPriority="71"/>
+    <w:lsdException w:name="Colorful List Accent 6" w:uiPriority="72"/>
+    <w:lsdException w:name="Colorful Grid Accent 6" w:uiPriority="73"/>
+    <w:lsdException w:name="Subtle Emphasis" w:uiPriority="19" w:qFormat="1"/>
+    <w:lsdException w:name="Intense Emphasis" w:uiPriority="21" w:qFormat="1"/>
+    <w:lsdException w:name="Subtle Reference" w:uiPriority="31" w:qFormat="1"/>
+    <w:lsdException w:name="Intense Reference" w:uiPriority="32" w:qFormat="1"/>
+    <w:lsdException w:name="Book Title" w:uiPriority="33" w:qFormat="1"/>
+    <w:lsdException w:name="Bibliography" w:semiHidden="1" w:uiPriority="37" w:unhideWhenUsed="1"/>
+    <w:lsdException w:name="TOC Heading" w:semiHidden="1" w:uiPriority="39" w:unhideWhenUsed="1" w:qFormat="1"/>
+    <w:lsdException w:name="Plain Table 1" w:uiPriority="41"/>
+    <w:lsdException w:name="Plain Table 2" w:uiPriority="42"/>
+    <w:lsdException w:name="Plain Table 3" w:uiPriority="43"/>
+    <w:lsdException w:name="Plain Table 4" w:uiPriority="44"/>
+    <w:lsdException w:name="Plain Table 5" w:uiPriority="45"/>
+    <w:lsdException w:name="Grid Table Light" w:uiPriority="40"/>
+    <w:lsdException w:name="Grid Table 1 Light" w:uiPriority="46"/>
+    <w:lsdException w:name="Grid Table 2" w:uiPriority="47"/>
+    <w:lsdException w:name="Grid Table 3" w:uiPriority="48"/>
+    <w:lsdException w:name="Grid Table 4" w:uiPriority="49"/>
+    <w:lsdException w:name="Grid Table 5 Dark" w:uiPriority="50"/>
+    <w:lsdException w:name="Grid Table 6 Colorful" w:uiPriority="51"/>
+    <w:lsdException w:name="Grid Table 7 Colorful" w:uiPriority="52"/>
+    <w:lsdException w:name="Grid Table 1 Light Accent 1" w:uiPriority="46"/>
+    <w:lsdException w:name="Grid Table 2 Accent 1" w:uiPriority="47"/>
+    <w:lsdException w:name="Grid Table 3 Accent 1" w:uiPriority="48"/>
+    <w:lsdException w:name="Grid Table 4 Accent 1" w:uiPriority="49"/>
+    <w:lsdException w:name="Grid Table 5 Dark Accent 1" w:uiPriority="50"/>
+    <w:lsdException w:name="Grid Table 6 Colorful Accent 1" w:uiPriority="51"/>
+    <w:lsdException w:name="Grid Table 7 Colorful Accent 1" w:uiPriority="52"/>
+    <w:lsdException w:name="Grid Table 1 Light Accent 2" w:uiPriority="46"/>
+    <w:lsdException w:name="Grid Table 2 Accent 2" w:uiPriority="47"/>
+    <w:lsdException w:name="Grid Table 3 Accent 2" w:uiPriority="48"/>
+    <w:lsdException w:name="Grid Table 4 Accent 2" w:uiPriority="49"/>
+    <w:lsdException w:name="Grid Table 5 Dark Accent 2" w:uiPriority="50"/>
+    <w:lsdException w:name="Grid Table 6 Colorful Accent 2" w:uiPriority="51"/>
+    <w:lsdException w:name="Grid Table 7 Colorful Accent 2" w:uiPriority="52"/>
+    <w:lsdException w:name="Grid Table 1 Light Accent 3" w:uiPriority="46"/>
+    <w:lsdException w:name="Grid Table 2 Accent 3" w:uiPriority="47"/>
+    <w:lsdException w:name="Grid Table 3 Accent 3" w:uiPriority="48"/>
+    <w:lsdException w:name="Grid Table 4 Accent 3" w:uiPriority="49"/>
+    <w:lsdException w:name="Grid Table 5 Dark Accent 3" w:uiPriority="50"/>
+    <w:lsdException w:name="Grid Table 6 Colorful Accent 3" w:uiPriority="51"/>
+    <w:lsdException w:name="Grid Table 7 Colorful Accent 3" w:uiPriority="52"/>
+    <w:lsdException w:name="Grid Table 1 Light Accent 4" w:uiPriority="46"/>
+    <w:lsdException w:name="Grid Table 2 Accent 4" w:uiPriority="47"/>
+    <w:lsdException w:name="Grid Table 3 Accent 4" w:uiPriority="48"/>
+    <w:lsdException w:name="Grid Table 4 Accent 4" w:uiPriority="49"/>
+    <w:lsdException w:name="Grid Table 5 Dark Accent 4" w:uiPriority="50"/>
+    <w:lsdException w:name="Grid Table 6 Colorful Accent 4" w:uiPriority="51"/>
+    <w:lsdException w:name="Grid Table 7 Colorful Accent 4" w:uiPriority="52"/>
+    <w:lsdException w:name="Grid Table 1 Light Accent 5" w:uiPriority="46"/>
+    <w:lsdException w:name="Grid Table 2 Accent 5" w:uiPriority="47"/>
+    <w:lsdException w:name="Grid Table 3 Accent 5" w:uiPriority="48"/>
+    <w:lsdException w:name="Grid Table 4 Accent 5" w:uiPriority="49"/>
+    <w:lsdException w:name="Grid Table 5 Dark Accent 5" w:uiPriority="50"/>
+    <w:lsdException w:name="Grid Table 6 Colorful Accent 5" w:uiPriority="51"/>
+    <w:lsdException w:name="Grid Table 7 Colorful Accent 5" w:uiPriority="52"/>
+    <w:lsdException w:name="Grid Table 1 Light Accent 6" w:uiPriority="46"/>
+    <w:lsdException w:name="Grid Table 2 Accent 6" w:uiPriority="47"/>
+    <w:lsdException w:name="Grid Table 3 Accent 6" w:uiPriority="48"/>
+    <w:lsdException w:name="Grid Table 4 Accent 6" w:uiPriority="49"/>
+    <w:lsdException w:name="Grid Table 5 Dark Accent 6" w:uiPriority="50"/>
+    <w:lsdException w:name="Grid Table 6 Colorful Accent 6" w:uiPriority="51"/>
+    <w:lsdException w:name="Grid Table 7 Colorful Accent 6" w:uiPriority="52"/>
+    <w:lsdException w:name="List Table 1 Light" w:uiPriority="46"/>
+    <w:lsdException w:name="List Table 2" w:uiPriority="47"/>
+    <w:lsdException w:name="List Table 3" w:uiPriority="48"/>
+    <w:lsdException w:name="List Table 4" w:uiPriority="49"/>
+    <w:lsdException w:name="List Table 5 Dark" w:uiPriority="50"/>
+    <w:lsdException w:name="List Table 6 Colorful" w:uiPriority="51"/>
+    <w:lsdException w:name="List Table 7 Colorful" w:uiPriority="52"/>
+    <w:lsdException w:name="List Table 1 Light Accent 1" w:uiPriority="46"/>
+    <w:lsdException w:name="List Table 2 Accent 1" w:uiPriority="47"/>
+    <w:lsdException w:name="List Table 3 Accent 1" w:uiPriority="48"/>
+    <w:lsdException w:name="List Table 4 Accent 1" w:uiPriority="49"/>
+    <w:lsdException w:name="List Table 5 Dark Accent 1" w:uiPriority="50"/>
+    <w:lsdException w:name="List Table 6 Colorful Accent 1" w:uiPriority="51"/>
+    <w:lsdException w:name="List Table 7 Colorful Accent 1" w:uiPriority="52"/>
+    <w:lsdException w:name="List Table 1 Light Accent 2" w:uiPriority="46"/>
+    <w:lsdException w:name="List Table 2 Accent 2" w:uiPriority="47"/>
+    <w:lsdException w:name="List Table 3 Accent 2" w:uiPriority="48"/>
+    <w:lsdException w:name="List Table 4 Accent 2" w:uiPriority="49"/>
+    <w:lsdException w:name="List Table 5 Dark Accent 2" w:uiPriority="50"/>
+    <w:lsdException w:name="List Table 6 Colorful Accent 2" w:uiPriority="51"/>
+    <w:lsdException w:name="List Table 7 Colorful Accent 2" w:uiPriority="52"/>
+    <w:lsdException w:name="List Table 1 Light Accent 3" w:uiPriority="46"/>
+    <w:lsdException w:name="List Table 2 Accent 3" w:uiPriority="47"/>
+    <w:lsdException w:name="List Table 3 Accent 3" w:uiPriority="48"/>
+    <w:lsdException w:name="List Table 4 Accent 3" w:uiPriority="49"/>
+    <w:lsdException w:name="List Table 5 Dark Accent 3" w:uiPriority="50"/>
+    <w:lsdException w:name="List Table 6 Colorful Accent 3" w:uiPriority="51"/>
+    <w:lsdException w:name="List Table 7 Colorful Accent 3" w:uiPriority="52"/>
+    <w:lsdException w:name="List Table 1 Light Accent 4" w:uiPriority="46"/>
+    <w:lsdException w:name="List Table 2 Accent 4" w:uiPriority="47"/>
+    <w:lsdException w:name="List Table 3 Accent 4" w:uiPriority="48"/>
+    <w:lsdException w:name="List Table 4 Accent 4" w:uiPriority="49"/>
+    <w:lsdException w:name="List Table 5 Dark Accent 4" w:uiPriority="50"/>
+    <w:lsdException w:name="List Table 6 Colorful Accent 4" w:uiPriority="51"/>
+    <w:lsdException w:name="List Table 7 Colorful Accent 4" w:uiPriority="52"/>
+    <w:lsdException w:name="List Table 1 Light Accent 5" w:uiPriority="46"/>
+    <w:lsdException w:name="List Table 2 Accent 5" w:uiPriority="47"/>
+    <w:lsdException w:name="List Table 3 Accent 5" w:uiPriority="48"/>
+    <w:lsdException w:name="List Table 4 Accent 5" w:uiPriority="49"/>
+    <w:lsdException w:name="List Table 5 Dark Accent 5" w:uiPriority="50"/>
+    <w:lsdException w:name="List Table 6 Colorful Accent 5" w:uiPriority="51"/>
+    <w:lsdException w:name="List Table 7 Colorful Accent 5" w:uiPriority="52"/>
+    <w:lsdException w:name="List Table 1 Light Accent 6" w:uiPriority="46"/>
+    <w:lsdException w:name="List Table 2 Accent 6" w:uiPriority="47"/>
+    <w:lsdException w:name="List Table 3 Accent 6" w:uiPriority="48"/>
+    <w:lsdException w:name="List Table 4 Accent 6" w:uiPriority="49"/>
+    <w:lsdException w:name="List Table 5 Dark Accent 6" w:uiPriority="50"/>
+    <w:lsdException w:name="List Table 6 Colorful Accent 6" w:uiPriority="51"/>
+    <w:lsdException w:name="List Table 7 Colorful Accent 6" w:uiPriority="52"/>
   </w:latentStyles>
   <w:style w:type="paragraph" w:default="1" w:styleId="Normal">
     <w:name w:val="Normal"/>
@@ -2424,7 +3365,6 @@
     <w:uiPriority w:val="99"/>
     <w:semiHidden/>
     <w:unhideWhenUsed/>
-    <w:qFormat/>
     <w:tblPr>
       <w:tblInd w:w="0" w:type="dxa"/>
       <w:tblCellMar>

</xml_diff>